<commit_message>
Aggiunta quesito 5 teamleader
</commit_message>
<xml_diff>
--- a/Quesito 5 TeamLeader/Gruppo01-Qualità-TeamSoftwareRevolution.docx
+++ b/Quesito 5 TeamLeader/Gruppo01-Qualità-TeamSoftwareRevolution.docx
@@ -38,36 +38,12 @@
         <w:t xml:space="preserve"> </w:t>
       </w:r>
       <w:r>
-        <w:t xml:space="preserve">individua delle linee guida sviluppare dall’ISO (International Standard </w:t>
-      </w:r>
-      <w:proofErr w:type="spellStart"/>
-      <w:r>
-        <w:t>Organizzation</w:t>
-      </w:r>
-      <w:proofErr w:type="spellEnd"/>
-      <w:r>
-        <w:t xml:space="preserve">) atte a descrivere un modello di qualità </w:t>
-      </w:r>
-      <w:proofErr w:type="gramStart"/>
-      <w:r>
-        <w:t>del</w:t>
-      </w:r>
-      <w:proofErr w:type="gramEnd"/>
-      <w:r>
-        <w:t xml:space="preserve"> SW.</w:t>
+        <w:t>individua delle linee guida sviluppare dall’ISO (International Standard Organizzation) atte a descrivere un modello di qualità del SW.</w:t>
       </w:r>
     </w:p>
     <w:p>
       <w:r>
-        <w:t xml:space="preserve">La normativa è composta </w:t>
-      </w:r>
-      <w:proofErr w:type="gramStart"/>
-      <w:r>
-        <w:t>da</w:t>
-      </w:r>
-      <w:proofErr w:type="gramEnd"/>
-      <w:r>
-        <w:t xml:space="preserve"> quattro parti:</w:t>
+        <w:t>La normativa è composta da quattro parti:</w:t>
       </w:r>
     </w:p>
     <w:p>
@@ -269,11 +245,9 @@
         <w:autoSpaceDN w:val="0"/>
         <w:adjustRightInd w:val="0"/>
       </w:pPr>
-      <w:proofErr w:type="gramStart"/>
       <w:r>
         <w:t>Capacità di un prodotto software di mantenere uno specifico livello di prestazioni dato l’utilizzo per un tempo prestabilito.</w:t>
       </w:r>
-      <w:proofErr w:type="gramEnd"/>
     </w:p>
     <w:p>
       <w:pPr>
@@ -320,15 +294,7 @@
         <w:adjustRightInd w:val="0"/>
       </w:pPr>
       <w:r>
-        <w:t xml:space="preserve">Capacità di un prodotto software di fornire prestazioni di qualità </w:t>
-      </w:r>
-      <w:proofErr w:type="gramStart"/>
-      <w:r>
-        <w:t>relative alle</w:t>
-      </w:r>
-      <w:proofErr w:type="gramEnd"/>
-      <w:r>
-        <w:t xml:space="preserve"> risorse umane impiegate (tempi di risposta, uno dei dati).</w:t>
+        <w:t>Capacità di un prodotto software di fornire prestazioni di qualità relative alle risorse umane impiegate (tempi di risposta, uno dei dati).</w:t>
       </w:r>
     </w:p>
     <w:p>
@@ -376,15 +342,7 @@
         <w:adjustRightInd w:val="0"/>
       </w:pPr>
       <w:r>
-        <w:t xml:space="preserve">Capacità di un prodotto software di essere compreso e utilizzato agevolmente dall’utente in condizioni e </w:t>
-      </w:r>
-      <w:proofErr w:type="gramStart"/>
-      <w:r>
-        <w:t>contesti</w:t>
-      </w:r>
-      <w:proofErr w:type="gramEnd"/>
-      <w:r>
-        <w:t xml:space="preserve"> specifici.</w:t>
+        <w:t>Capacità di un prodotto software di essere compreso e utilizzato agevolmente dall’utente in condizioni e contesti specifici.</w:t>
       </w:r>
     </w:p>
     <w:p>
@@ -431,14 +389,12 @@
         <w:autoSpaceDN w:val="0"/>
         <w:adjustRightInd w:val="0"/>
       </w:pPr>
-      <w:proofErr w:type="gramStart"/>
       <w:r>
         <w:t xml:space="preserve">Capacità di un prodotto software di essere alterato, modificato, migliorato, corretto e </w:t>
       </w:r>
       <w:r>
         <w:t>adattato.</w:t>
       </w:r>
-      <w:proofErr w:type="gramEnd"/>
     </w:p>
     <w:p>
       <w:pPr>
@@ -485,15 +441,7 @@
         <w:adjustRightInd w:val="0"/>
       </w:pPr>
       <w:r>
-        <w:t xml:space="preserve">Capacità di un prodotto software di essere utilizzato in diversi </w:t>
-      </w:r>
-      <w:proofErr w:type="gramStart"/>
-      <w:r>
-        <w:t>contesti</w:t>
-      </w:r>
-      <w:proofErr w:type="gramEnd"/>
-      <w:r>
-        <w:t xml:space="preserve"> e supporti fisici.</w:t>
+        <w:t>Capacità di un prodotto software di essere utilizzato in diversi contesti e supporti fisici.</w:t>
       </w:r>
     </w:p>
     <w:p>
@@ -520,23 +468,7 @@
         <w:adjustRightInd w:val="0"/>
       </w:pPr>
       <w:r>
-        <w:t xml:space="preserve">Di seguito, troviamo una graduatoria pesata, delle risposte a Mattoni 3, date dai </w:t>
-      </w:r>
-      <w:proofErr w:type="gramStart"/>
-      <w:r>
-        <w:t>componenti</w:t>
-      </w:r>
-      <w:proofErr w:type="gramEnd"/>
-      <w:r>
-        <w:t xml:space="preserve"> del Gruppo 01 – </w:t>
-      </w:r>
-      <w:proofErr w:type="spellStart"/>
-      <w:r>
-        <w:t>TeamSoftwareRevolution</w:t>
-      </w:r>
-      <w:proofErr w:type="spellEnd"/>
-      <w:r>
-        <w:t>.</w:t>
+        <w:t>Di seguito, troviamo una graduatoria pesata, delle risposte a Mattoni 3, date dai componenti del Gruppo 01 – TeamSoftwareRevolution.</w:t>
       </w:r>
     </w:p>
     <w:p>
@@ -606,19 +538,8 @@
                 <w:color w:val="000000"/>
               </w:rPr>
               <w:lastRenderedPageBreak/>
-              <w:t xml:space="preserve">Graduatoria risposte Mattoni 3 - </w:t>
-            </w:r>
-            <w:proofErr w:type="spellStart"/>
-            <w:r>
-              <w:rPr>
-                <w:rFonts w:ascii="Cambria" w:eastAsia="Times New Roman" w:hAnsi="Cambria" w:cs="Times New Roman"/>
-                <w:b/>
-                <w:bCs/>
-                <w:color w:val="000000"/>
-              </w:rPr>
-              <w:t>TeamSoftwareRevolution</w:t>
-            </w:r>
-            <w:proofErr w:type="spellEnd"/>
+              <w:t>Graduatoria risposte Mattoni 3 - TeamSoftwareRevolution</w:t>
+            </w:r>
           </w:p>
         </w:tc>
       </w:tr>
@@ -650,7 +571,6 @@
                 <w:color w:val="000000"/>
               </w:rPr>
             </w:pPr>
-            <w:proofErr w:type="spellStart"/>
             <w:r>
               <w:rPr>
                 <w:rFonts w:ascii="Cambria" w:eastAsia="Times New Roman" w:hAnsi="Cambria" w:cs="Times New Roman"/>
@@ -658,17 +578,7 @@
                 <w:bCs/>
                 <w:color w:val="000000"/>
               </w:rPr>
-              <w:t>Def</w:t>
-            </w:r>
-            <w:proofErr w:type="spellEnd"/>
-            <w:r>
-              <w:rPr>
-                <w:rFonts w:ascii="Cambria" w:eastAsia="Times New Roman" w:hAnsi="Cambria" w:cs="Times New Roman"/>
-                <w:b/>
-                <w:bCs/>
-                <w:color w:val="000000"/>
-              </w:rPr>
-              <w:t>.</w:t>
+              <w:t>Def.</w:t>
             </w:r>
           </w:p>
         </w:tc>
@@ -895,7 +805,6 @@
                 <w:color w:val="000000"/>
               </w:rPr>
             </w:pPr>
-            <w:proofErr w:type="spellStart"/>
             <w:r>
               <w:rPr>
                 <w:rFonts w:ascii="Cambria" w:eastAsia="Times New Roman" w:hAnsi="Cambria" w:cs="Times New Roman"/>
@@ -903,54 +812,67 @@
                 <w:bCs/>
                 <w:color w:val="000000"/>
               </w:rPr>
-              <w:t>Interoperab</w:t>
-            </w:r>
-            <w:proofErr w:type="spellEnd"/>
-            <w:r>
+              <w:t>Interoperab.</w:t>
+            </w:r>
+          </w:p>
+        </w:tc>
+        <w:tc>
+          <w:tcPr>
+            <w:tcW w:w="1559" w:type="dxa"/>
+            <w:tcBorders>
+              <w:top w:val="nil"/>
+              <w:left w:val="nil"/>
+              <w:bottom w:val="single" w:sz="8" w:space="0" w:color="auto"/>
+              <w:right w:val="single" w:sz="8" w:space="0" w:color="auto"/>
+            </w:tcBorders>
+            <w:shd w:val="clear" w:color="auto" w:fill="B6DDE8" w:themeFill="accent5" w:themeFillTint="66"/>
+            <w:vAlign w:val="center"/>
+            <w:hideMark/>
+          </w:tcPr>
+          <w:p>
+            <w:pPr>
+              <w:jc w:val="center"/>
               <w:rPr>
                 <w:rFonts w:ascii="Cambria" w:eastAsia="Times New Roman" w:hAnsi="Cambria" w:cs="Times New Roman"/>
                 <w:b/>
                 <w:bCs/>
                 <w:color w:val="000000"/>
               </w:rPr>
-              <w:t>.</w:t>
-            </w:r>
-          </w:p>
-        </w:tc>
-        <w:tc>
-          <w:tcPr>
-            <w:tcW w:w="1559" w:type="dxa"/>
-            <w:tcBorders>
-              <w:top w:val="nil"/>
-              <w:left w:val="nil"/>
-              <w:bottom w:val="single" w:sz="8" w:space="0" w:color="auto"/>
-              <w:right w:val="single" w:sz="8" w:space="0" w:color="auto"/>
-            </w:tcBorders>
-            <w:shd w:val="clear" w:color="auto" w:fill="B6DDE8" w:themeFill="accent5" w:themeFillTint="66"/>
-            <w:vAlign w:val="center"/>
-            <w:hideMark/>
-          </w:tcPr>
-          <w:p>
-            <w:pPr>
-              <w:jc w:val="center"/>
+            </w:pPr>
+            <w:r>
               <w:rPr>
                 <w:rFonts w:ascii="Cambria" w:eastAsia="Times New Roman" w:hAnsi="Cambria" w:cs="Times New Roman"/>
                 <w:b/>
                 <w:bCs/>
                 <w:color w:val="000000"/>
               </w:rPr>
-            </w:pPr>
-            <w:proofErr w:type="spellStart"/>
-            <w:r>
+              <w:t>Manutenib.</w:t>
+            </w:r>
+          </w:p>
+        </w:tc>
+        <w:tc>
+          <w:tcPr>
+            <w:tcW w:w="1985" w:type="dxa"/>
+            <w:tcBorders>
+              <w:top w:val="nil"/>
+              <w:left w:val="nil"/>
+              <w:bottom w:val="single" w:sz="8" w:space="0" w:color="auto"/>
+              <w:right w:val="single" w:sz="8" w:space="0" w:color="auto"/>
+            </w:tcBorders>
+            <w:shd w:val="clear" w:color="auto" w:fill="FBD4B4" w:themeFill="accent6" w:themeFillTint="66"/>
+            <w:vAlign w:val="center"/>
+            <w:hideMark/>
+          </w:tcPr>
+          <w:p>
+            <w:pPr>
+              <w:jc w:val="center"/>
               <w:rPr>
                 <w:rFonts w:ascii="Cambria" w:eastAsia="Times New Roman" w:hAnsi="Cambria" w:cs="Times New Roman"/>
                 <w:b/>
                 <w:bCs/>
                 <w:color w:val="000000"/>
               </w:rPr>
-              <w:t>Manutenib</w:t>
-            </w:r>
-            <w:proofErr w:type="spellEnd"/>
+            </w:pPr>
             <w:r>
               <w:rPr>
                 <w:rFonts w:ascii="Cambria" w:eastAsia="Times New Roman" w:hAnsi="Cambria" w:cs="Times New Roman"/>
@@ -958,20 +880,20 @@
                 <w:bCs/>
                 <w:color w:val="000000"/>
               </w:rPr>
-              <w:t>.</w:t>
-            </w:r>
-          </w:p>
-        </w:tc>
-        <w:tc>
-          <w:tcPr>
-            <w:tcW w:w="1985" w:type="dxa"/>
-            <w:tcBorders>
-              <w:top w:val="nil"/>
-              <w:left w:val="nil"/>
-              <w:bottom w:val="single" w:sz="8" w:space="0" w:color="auto"/>
-              <w:right w:val="single" w:sz="8" w:space="0" w:color="auto"/>
-            </w:tcBorders>
-            <w:shd w:val="clear" w:color="auto" w:fill="FBD4B4" w:themeFill="accent6" w:themeFillTint="66"/>
+              <w:t>Stabilità</w:t>
+            </w:r>
+          </w:p>
+        </w:tc>
+        <w:tc>
+          <w:tcPr>
+            <w:tcW w:w="1559" w:type="dxa"/>
+            <w:tcBorders>
+              <w:top w:val="nil"/>
+              <w:left w:val="nil"/>
+              <w:bottom w:val="single" w:sz="8" w:space="0" w:color="auto"/>
+              <w:right w:val="single" w:sz="8" w:space="0" w:color="auto"/>
+            </w:tcBorders>
+            <w:shd w:val="clear" w:color="auto" w:fill="D9D9D9" w:themeFill="background1" w:themeFillShade="D9"/>
             <w:vAlign w:val="center"/>
             <w:hideMark/>
           </w:tcPr>
@@ -992,7 +914,7 @@
                 <w:bCs/>
                 <w:color w:val="000000"/>
               </w:rPr>
-              <w:t>Stabilità</w:t>
+              <w:t>Scalabilità</w:t>
             </w:r>
           </w:p>
         </w:tc>
@@ -1005,7 +927,7 @@
               <w:bottom w:val="single" w:sz="8" w:space="0" w:color="auto"/>
               <w:right w:val="single" w:sz="8" w:space="0" w:color="auto"/>
             </w:tcBorders>
-            <w:shd w:val="clear" w:color="auto" w:fill="D9D9D9" w:themeFill="background1" w:themeFillShade="D9"/>
+            <w:shd w:val="clear" w:color="auto" w:fill="FFFFFF" w:themeFill="background1"/>
             <w:vAlign w:val="center"/>
             <w:hideMark/>
           </w:tcPr>
@@ -1026,44 +948,8 @@
                 <w:bCs/>
                 <w:color w:val="000000"/>
               </w:rPr>
-              <w:t>Scalabilità</w:t>
-            </w:r>
-          </w:p>
-        </w:tc>
-        <w:tc>
-          <w:tcPr>
-            <w:tcW w:w="1559" w:type="dxa"/>
-            <w:tcBorders>
-              <w:top w:val="nil"/>
-              <w:left w:val="nil"/>
-              <w:bottom w:val="single" w:sz="8" w:space="0" w:color="auto"/>
-              <w:right w:val="single" w:sz="8" w:space="0" w:color="auto"/>
-            </w:tcBorders>
-            <w:shd w:val="clear" w:color="auto" w:fill="FFFFFF" w:themeFill="background1"/>
-            <w:vAlign w:val="center"/>
-            <w:hideMark/>
-          </w:tcPr>
-          <w:p>
-            <w:pPr>
-              <w:jc w:val="center"/>
-              <w:rPr>
-                <w:rFonts w:ascii="Cambria" w:eastAsia="Times New Roman" w:hAnsi="Cambria" w:cs="Times New Roman"/>
-                <w:b/>
-                <w:bCs/>
-                <w:color w:val="000000"/>
-              </w:rPr>
-            </w:pPr>
-            <w:proofErr w:type="spellStart"/>
-            <w:r>
-              <w:rPr>
-                <w:rFonts w:ascii="Cambria" w:eastAsia="Times New Roman" w:hAnsi="Cambria" w:cs="Times New Roman"/>
-                <w:b/>
-                <w:bCs/>
-                <w:color w:val="000000"/>
-              </w:rPr>
               <w:t>Modulatità</w:t>
             </w:r>
-            <w:proofErr w:type="spellEnd"/>
           </w:p>
         </w:tc>
       </w:tr>
@@ -1234,47 +1120,7 @@
                 <w:sz w:val="16"/>
                 <w:szCs w:val="16"/>
               </w:rPr>
-              <w:t xml:space="preserve">Software open-source Utilizzando un </w:t>
-            </w:r>
-            <w:proofErr w:type="gramStart"/>
-            <w:r>
-              <w:rPr>
-                <w:rFonts w:ascii="Arial" w:eastAsia="Times New Roman" w:hAnsi="Arial" w:cs="Arial"/>
-                <w:color w:val="000000"/>
-                <w:sz w:val="16"/>
-                <w:szCs w:val="16"/>
-              </w:rPr>
-              <w:t>software</w:t>
-            </w:r>
-            <w:proofErr w:type="gramEnd"/>
-            <w:r>
-              <w:rPr>
-                <w:rFonts w:ascii="Arial" w:eastAsia="Times New Roman" w:hAnsi="Arial" w:cs="Arial"/>
-                <w:color w:val="000000"/>
-                <w:sz w:val="16"/>
-                <w:szCs w:val="16"/>
-              </w:rPr>
-              <w:t xml:space="preserve"> open-source si </w:t>
-            </w:r>
-            <w:proofErr w:type="spellStart"/>
-            <w:r>
-              <w:rPr>
-                <w:rFonts w:ascii="Arial" w:eastAsia="Times New Roman" w:hAnsi="Arial" w:cs="Arial"/>
-                <w:color w:val="000000"/>
-                <w:sz w:val="16"/>
-                <w:szCs w:val="16"/>
-              </w:rPr>
-              <w:t>avra'</w:t>
-            </w:r>
-            <w:proofErr w:type="spellEnd"/>
-            <w:r>
-              <w:rPr>
-                <w:rFonts w:ascii="Arial" w:eastAsia="Times New Roman" w:hAnsi="Arial" w:cs="Arial"/>
-                <w:color w:val="000000"/>
-                <w:sz w:val="16"/>
-                <w:szCs w:val="16"/>
-              </w:rPr>
-              <w:t xml:space="preserve"> il pieno controllo del software.</w:t>
+              <w:t>Software open-source Utilizzando un software open-source si avra' il pieno controllo del software.</w:t>
             </w:r>
           </w:p>
         </w:tc>
@@ -1357,25 +1203,14 @@
                 <w:szCs w:val="16"/>
               </w:rPr>
             </w:pPr>
-            <w:proofErr w:type="gramStart"/>
-            <w:r>
-              <w:rPr>
-                <w:rFonts w:ascii="Arial" w:eastAsia="Times New Roman" w:hAnsi="Arial" w:cs="Arial"/>
-                <w:color w:val="000000"/>
-                <w:sz w:val="16"/>
-                <w:szCs w:val="16"/>
-              </w:rPr>
-              <w:t>completa</w:t>
-            </w:r>
-            <w:proofErr w:type="gramEnd"/>
-            <w:r>
-              <w:rPr>
-                <w:rFonts w:ascii="Arial" w:eastAsia="Times New Roman" w:hAnsi="Arial" w:cs="Arial"/>
-                <w:color w:val="000000"/>
-                <w:sz w:val="16"/>
-                <w:szCs w:val="16"/>
-              </w:rPr>
-              <w:t xml:space="preserve"> integrazione con gli applicativi in uso presso l'Azienda</w:t>
+            <w:r>
+              <w:rPr>
+                <w:rFonts w:ascii="Arial" w:eastAsia="Times New Roman" w:hAnsi="Arial" w:cs="Arial"/>
+                <w:color w:val="000000"/>
+                <w:sz w:val="16"/>
+                <w:szCs w:val="16"/>
+              </w:rPr>
+              <w:t>completa integrazione con gli applicativi in uso presso l'Azienda</w:t>
             </w:r>
           </w:p>
         </w:tc>
@@ -1445,8 +1280,6 @@
             </w:r>
           </w:p>
         </w:tc>
-        <w:bookmarkStart w:id="0" w:name="_GoBack"/>
-        <w:bookmarkEnd w:id="0"/>
       </w:tr>
       <w:tr>
         <w:trPr>
@@ -1515,19 +1348,8 @@
                 <w:sz w:val="16"/>
                 <w:szCs w:val="16"/>
               </w:rPr>
-              <w:t xml:space="preserve">La piattaforma utilizzata dovrà garantire prestazioni e sicurezza </w:t>
-            </w:r>
-            <w:proofErr w:type="gramStart"/>
-            <w:r>
-              <w:rPr>
-                <w:rFonts w:ascii="Arial" w:eastAsia="Times New Roman" w:hAnsi="Arial" w:cs="Arial"/>
-                <w:color w:val="000000"/>
-                <w:sz w:val="16"/>
-                <w:szCs w:val="16"/>
-              </w:rPr>
-              <w:t>adeguate</w:t>
-            </w:r>
-            <w:proofErr w:type="gramEnd"/>
+              <w:t>La piattaforma utilizzata dovrà garantire prestazioni e sicurezza adeguate</w:t>
+            </w:r>
           </w:p>
         </w:tc>
         <w:tc>
@@ -1559,19 +1381,8 @@
                 <w:sz w:val="16"/>
                 <w:szCs w:val="16"/>
               </w:rPr>
-              <w:t xml:space="preserve">La piattaforma utilizzata dovrà garantire prestazioni e sicurezza </w:t>
-            </w:r>
-            <w:proofErr w:type="gramStart"/>
-            <w:r>
-              <w:rPr>
-                <w:rFonts w:ascii="Arial" w:eastAsia="Times New Roman" w:hAnsi="Arial" w:cs="Arial"/>
-                <w:color w:val="000000"/>
-                <w:sz w:val="16"/>
-                <w:szCs w:val="16"/>
-              </w:rPr>
-              <w:t>adeguate</w:t>
-            </w:r>
-            <w:proofErr w:type="gramEnd"/>
+              <w:t>La piattaforma utilizzata dovrà garantire prestazioni e sicurezza adeguate</w:t>
+            </w:r>
           </w:p>
         </w:tc>
         <w:tc>
@@ -1596,25 +1407,14 @@
                 <w:szCs w:val="16"/>
               </w:rPr>
             </w:pPr>
-            <w:proofErr w:type="gramStart"/>
-            <w:r>
-              <w:rPr>
-                <w:rFonts w:ascii="Arial" w:eastAsia="Times New Roman" w:hAnsi="Arial" w:cs="Arial"/>
-                <w:color w:val="000000"/>
-                <w:sz w:val="16"/>
-                <w:szCs w:val="16"/>
-              </w:rPr>
-              <w:t>basato</w:t>
-            </w:r>
-            <w:proofErr w:type="gramEnd"/>
-            <w:r>
-              <w:rPr>
-                <w:rFonts w:ascii="Arial" w:eastAsia="Times New Roman" w:hAnsi="Arial" w:cs="Arial"/>
-                <w:color w:val="000000"/>
-                <w:sz w:val="16"/>
-                <w:szCs w:val="16"/>
-              </w:rPr>
-              <w:t xml:space="preserve"> su tecnologie portabili per consentirne l'installazione in diversi ambienti</w:t>
+            <w:r>
+              <w:rPr>
+                <w:rFonts w:ascii="Arial" w:eastAsia="Times New Roman" w:hAnsi="Arial" w:cs="Arial"/>
+                <w:color w:val="000000"/>
+                <w:sz w:val="16"/>
+                <w:szCs w:val="16"/>
+              </w:rPr>
+              <w:t>basato su tecnologie portabili per consentirne l'installazione in diversi ambienti</w:t>
             </w:r>
           </w:p>
         </w:tc>
@@ -1877,45 +1677,14 @@
                 <w:szCs w:val="16"/>
               </w:rPr>
             </w:pPr>
-            <w:proofErr w:type="gramStart"/>
-            <w:r>
-              <w:rPr>
-                <w:rFonts w:ascii="Arial" w:eastAsia="Times New Roman" w:hAnsi="Arial" w:cs="Arial"/>
-                <w:color w:val="000000"/>
-                <w:sz w:val="16"/>
-                <w:szCs w:val="16"/>
-              </w:rPr>
-              <w:t>si</w:t>
-            </w:r>
-            <w:proofErr w:type="gramEnd"/>
-            <w:r>
-              <w:rPr>
-                <w:rFonts w:ascii="Arial" w:eastAsia="Times New Roman" w:hAnsi="Arial" w:cs="Arial"/>
-                <w:color w:val="000000"/>
-                <w:sz w:val="16"/>
-                <w:szCs w:val="16"/>
-              </w:rPr>
-              <w:t xml:space="preserve"> adottano </w:t>
-            </w:r>
-            <w:proofErr w:type="spellStart"/>
-            <w:r>
-              <w:rPr>
-                <w:rFonts w:ascii="Arial" w:eastAsia="Times New Roman" w:hAnsi="Arial" w:cs="Arial"/>
-                <w:color w:val="000000"/>
-                <w:sz w:val="16"/>
-                <w:szCs w:val="16"/>
-              </w:rPr>
-              <w:t>tecnlogie</w:t>
-            </w:r>
-            <w:proofErr w:type="spellEnd"/>
-            <w:r>
-              <w:rPr>
-                <w:rFonts w:ascii="Arial" w:eastAsia="Times New Roman" w:hAnsi="Arial" w:cs="Arial"/>
-                <w:color w:val="000000"/>
-                <w:sz w:val="16"/>
-                <w:szCs w:val="16"/>
-              </w:rPr>
-              <w:t xml:space="preserve"> stabili e robuste.</w:t>
+            <w:r>
+              <w:rPr>
+                <w:rFonts w:ascii="Arial" w:eastAsia="Times New Roman" w:hAnsi="Arial" w:cs="Arial"/>
+                <w:color w:val="000000"/>
+                <w:sz w:val="16"/>
+                <w:szCs w:val="16"/>
+              </w:rPr>
+              <w:t>si adottano tecnlogie stabili e robuste.</w:t>
             </w:r>
           </w:p>
         </w:tc>
@@ -1941,65 +1710,14 @@
                 <w:szCs w:val="16"/>
               </w:rPr>
             </w:pPr>
-            <w:proofErr w:type="gramStart"/>
-            <w:r>
-              <w:rPr>
-                <w:rFonts w:ascii="Arial" w:eastAsia="Times New Roman" w:hAnsi="Arial" w:cs="Arial"/>
-                <w:color w:val="000000"/>
-                <w:sz w:val="16"/>
-                <w:szCs w:val="16"/>
-              </w:rPr>
-              <w:t>si</w:t>
-            </w:r>
-            <w:proofErr w:type="gramEnd"/>
-            <w:r>
-              <w:rPr>
-                <w:rFonts w:ascii="Arial" w:eastAsia="Times New Roman" w:hAnsi="Arial" w:cs="Arial"/>
-                <w:color w:val="000000"/>
-                <w:sz w:val="16"/>
-                <w:szCs w:val="16"/>
-              </w:rPr>
-              <w:t xml:space="preserve"> scelgono </w:t>
-            </w:r>
-            <w:proofErr w:type="spellStart"/>
-            <w:r>
-              <w:rPr>
-                <w:rFonts w:ascii="Arial" w:eastAsia="Times New Roman" w:hAnsi="Arial" w:cs="Arial"/>
-                <w:color w:val="000000"/>
-                <w:sz w:val="16"/>
-                <w:szCs w:val="16"/>
-              </w:rPr>
-              <w:t>tecnlogie</w:t>
-            </w:r>
-            <w:proofErr w:type="spellEnd"/>
-            <w:r>
-              <w:rPr>
-                <w:rFonts w:ascii="Arial" w:eastAsia="Times New Roman" w:hAnsi="Arial" w:cs="Arial"/>
-                <w:color w:val="000000"/>
-                <w:sz w:val="16"/>
-                <w:szCs w:val="16"/>
-              </w:rPr>
-              <w:t xml:space="preserve"> già collaudate che </w:t>
-            </w:r>
-            <w:proofErr w:type="spellStart"/>
-            <w:r>
-              <w:rPr>
-                <w:rFonts w:ascii="Arial" w:eastAsia="Times New Roman" w:hAnsi="Arial" w:cs="Arial"/>
-                <w:color w:val="000000"/>
-                <w:sz w:val="16"/>
-                <w:szCs w:val="16"/>
-              </w:rPr>
-              <w:t>pemettano</w:t>
-            </w:r>
-            <w:proofErr w:type="spellEnd"/>
-            <w:r>
-              <w:rPr>
-                <w:rFonts w:ascii="Arial" w:eastAsia="Times New Roman" w:hAnsi="Arial" w:cs="Arial"/>
-                <w:color w:val="000000"/>
-                <w:sz w:val="16"/>
-                <w:szCs w:val="16"/>
-              </w:rPr>
-              <w:t xml:space="preserve"> una maggiore sicurezza.</w:t>
+            <w:r>
+              <w:rPr>
+                <w:rFonts w:ascii="Arial" w:eastAsia="Times New Roman" w:hAnsi="Arial" w:cs="Arial"/>
+                <w:color w:val="000000"/>
+                <w:sz w:val="16"/>
+                <w:szCs w:val="16"/>
+              </w:rPr>
+              <w:t>si scelgono tecnlogie già collaudate che pemettano una maggiore sicurezza.</w:t>
             </w:r>
           </w:p>
         </w:tc>
@@ -2091,7 +1809,6 @@
                 <w:szCs w:val="16"/>
               </w:rPr>
             </w:pPr>
-            <w:proofErr w:type="gramStart"/>
             <w:r>
               <w:rPr>
                 <w:rFonts w:ascii="Arial" w:eastAsia="Times New Roman" w:hAnsi="Arial" w:cs="Arial"/>
@@ -2101,7 +1818,6 @@
               </w:rPr>
               <w:t>Interoperabilità con applicativi dell'azienda e con il sistema informativo integrato regionale.</w:t>
             </w:r>
-            <w:proofErr w:type="gramEnd"/>
           </w:p>
         </w:tc>
         <w:tc>
@@ -2159,45 +1875,14 @@
                 <w:szCs w:val="16"/>
               </w:rPr>
             </w:pPr>
-            <w:proofErr w:type="gramStart"/>
-            <w:r>
-              <w:rPr>
-                <w:rFonts w:ascii="Arial" w:eastAsia="Times New Roman" w:hAnsi="Arial" w:cs="Arial"/>
-                <w:color w:val="000000"/>
-                <w:sz w:val="16"/>
-                <w:szCs w:val="16"/>
-              </w:rPr>
-              <w:t>si</w:t>
-            </w:r>
-            <w:proofErr w:type="gramEnd"/>
-            <w:r>
-              <w:rPr>
-                <w:rFonts w:ascii="Arial" w:eastAsia="Times New Roman" w:hAnsi="Arial" w:cs="Arial"/>
-                <w:color w:val="000000"/>
-                <w:sz w:val="16"/>
-                <w:szCs w:val="16"/>
-              </w:rPr>
-              <w:t xml:space="preserve"> adottano </w:t>
-            </w:r>
-            <w:proofErr w:type="spellStart"/>
-            <w:r>
-              <w:rPr>
-                <w:rFonts w:ascii="Arial" w:eastAsia="Times New Roman" w:hAnsi="Arial" w:cs="Arial"/>
-                <w:color w:val="000000"/>
-                <w:sz w:val="16"/>
-                <w:szCs w:val="16"/>
-              </w:rPr>
-              <w:t>tecnlogie</w:t>
-            </w:r>
-            <w:proofErr w:type="spellEnd"/>
-            <w:r>
-              <w:rPr>
-                <w:rFonts w:ascii="Arial" w:eastAsia="Times New Roman" w:hAnsi="Arial" w:cs="Arial"/>
-                <w:color w:val="000000"/>
-                <w:sz w:val="16"/>
-                <w:szCs w:val="16"/>
-              </w:rPr>
-              <w:t xml:space="preserve"> stabili e robuste.</w:t>
+            <w:r>
+              <w:rPr>
+                <w:rFonts w:ascii="Arial" w:eastAsia="Times New Roman" w:hAnsi="Arial" w:cs="Arial"/>
+                <w:color w:val="000000"/>
+                <w:sz w:val="16"/>
+                <w:szCs w:val="16"/>
+              </w:rPr>
+              <w:t>si adottano tecnlogie stabili e robuste.</w:t>
             </w:r>
           </w:p>
         </w:tc>
@@ -2427,65 +2112,14 @@
                 <w:szCs w:val="16"/>
               </w:rPr>
             </w:pPr>
-            <w:proofErr w:type="gramStart"/>
-            <w:r>
-              <w:rPr>
-                <w:rFonts w:ascii="Arial" w:eastAsia="Times New Roman" w:hAnsi="Arial" w:cs="Arial"/>
-                <w:color w:val="000000"/>
-                <w:sz w:val="16"/>
-                <w:szCs w:val="16"/>
-              </w:rPr>
-              <w:t>sviluppo</w:t>
-            </w:r>
-            <w:proofErr w:type="gramEnd"/>
-            <w:r>
-              <w:rPr>
-                <w:rFonts w:ascii="Arial" w:eastAsia="Times New Roman" w:hAnsi="Arial" w:cs="Arial"/>
-                <w:color w:val="000000"/>
-                <w:sz w:val="16"/>
-                <w:szCs w:val="16"/>
-              </w:rPr>
-              <w:t xml:space="preserve"> open-source per </w:t>
-            </w:r>
-            <w:proofErr w:type="spellStart"/>
-            <w:r>
-              <w:rPr>
-                <w:rFonts w:ascii="Arial" w:eastAsia="Times New Roman" w:hAnsi="Arial" w:cs="Arial"/>
-                <w:color w:val="000000"/>
-                <w:sz w:val="16"/>
-                <w:szCs w:val="16"/>
-              </w:rPr>
-              <w:t>usuffrire</w:t>
-            </w:r>
-            <w:proofErr w:type="spellEnd"/>
-            <w:r>
-              <w:rPr>
-                <w:rFonts w:ascii="Arial" w:eastAsia="Times New Roman" w:hAnsi="Arial" w:cs="Arial"/>
-                <w:color w:val="000000"/>
-                <w:sz w:val="16"/>
-                <w:szCs w:val="16"/>
-              </w:rPr>
-              <w:t xml:space="preserve"> dei suoi vantaggi quali </w:t>
-            </w:r>
-            <w:proofErr w:type="spellStart"/>
-            <w:r>
-              <w:rPr>
-                <w:rFonts w:ascii="Arial" w:eastAsia="Times New Roman" w:hAnsi="Arial" w:cs="Arial"/>
-                <w:color w:val="000000"/>
-                <w:sz w:val="16"/>
-                <w:szCs w:val="16"/>
-              </w:rPr>
-              <w:t>comunity</w:t>
-            </w:r>
-            <w:proofErr w:type="spellEnd"/>
-            <w:r>
-              <w:rPr>
-                <w:rFonts w:ascii="Arial" w:eastAsia="Times New Roman" w:hAnsi="Arial" w:cs="Arial"/>
-                <w:color w:val="000000"/>
-                <w:sz w:val="16"/>
-                <w:szCs w:val="16"/>
-              </w:rPr>
-              <w:t xml:space="preserve"> e trasparenza.</w:t>
+            <w:r>
+              <w:rPr>
+                <w:rFonts w:ascii="Arial" w:eastAsia="Times New Roman" w:hAnsi="Arial" w:cs="Arial"/>
+                <w:color w:val="000000"/>
+                <w:sz w:val="16"/>
+                <w:szCs w:val="16"/>
+              </w:rPr>
+              <w:t>sviluppo open-source per usuffrire dei suoi vantaggi quali comunity e trasparenza.</w:t>
             </w:r>
           </w:p>
         </w:tc>
@@ -2610,25 +2244,14 @@
                 <w:szCs w:val="16"/>
               </w:rPr>
             </w:pPr>
-            <w:proofErr w:type="gramStart"/>
-            <w:r>
-              <w:rPr>
-                <w:rFonts w:ascii="Cambria" w:eastAsia="Times New Roman" w:hAnsi="Cambria" w:cs="Times New Roman"/>
-                <w:color w:val="000000"/>
-                <w:sz w:val="16"/>
-                <w:szCs w:val="16"/>
-              </w:rPr>
-              <w:t>adattato</w:t>
-            </w:r>
-            <w:proofErr w:type="gramEnd"/>
-            <w:r>
-              <w:rPr>
-                <w:rFonts w:ascii="Cambria" w:eastAsia="Times New Roman" w:hAnsi="Cambria" w:cs="Times New Roman"/>
-                <w:color w:val="000000"/>
-                <w:sz w:val="16"/>
-                <w:szCs w:val="16"/>
-              </w:rPr>
-              <w:t xml:space="preserve"> a diverse architetture e deve funzionare correttamente in diversi ambienti.</w:t>
+            <w:r>
+              <w:rPr>
+                <w:rFonts w:ascii="Cambria" w:eastAsia="Times New Roman" w:hAnsi="Cambria" w:cs="Times New Roman"/>
+                <w:color w:val="000000"/>
+                <w:sz w:val="16"/>
+                <w:szCs w:val="16"/>
+              </w:rPr>
+              <w:t>adattato a diverse architetture e deve funzionare correttamente in diversi ambienti.</w:t>
             </w:r>
           </w:p>
         </w:tc>
@@ -2654,27 +2277,14 @@
                 <w:szCs w:val="16"/>
               </w:rPr>
             </w:pPr>
-            <w:proofErr w:type="spellStart"/>
-            <w:proofErr w:type="gramStart"/>
-            <w:r>
-              <w:rPr>
-                <w:rFonts w:ascii="Cambria" w:eastAsia="Times New Roman" w:hAnsi="Cambria" w:cs="Times New Roman"/>
-                <w:color w:val="000000"/>
-                <w:sz w:val="16"/>
-                <w:szCs w:val="16"/>
-              </w:rPr>
-              <w:t>modularizzato</w:t>
-            </w:r>
-            <w:proofErr w:type="spellEnd"/>
-            <w:proofErr w:type="gramEnd"/>
-            <w:r>
-              <w:rPr>
-                <w:rFonts w:ascii="Cambria" w:eastAsia="Times New Roman" w:hAnsi="Cambria" w:cs="Times New Roman"/>
-                <w:color w:val="000000"/>
-                <w:sz w:val="16"/>
-                <w:szCs w:val="16"/>
-              </w:rPr>
-              <w:t xml:space="preserve"> e reso in ogni sua parte il più efficiente possibile. </w:t>
+            <w:r>
+              <w:rPr>
+                <w:rFonts w:ascii="Cambria" w:eastAsia="Times New Roman" w:hAnsi="Cambria" w:cs="Times New Roman"/>
+                <w:color w:val="000000"/>
+                <w:sz w:val="16"/>
+                <w:szCs w:val="16"/>
+              </w:rPr>
+              <w:t xml:space="preserve">modularizzato e reso in ogni sua parte il più efficiente possibile. </w:t>
             </w:r>
           </w:p>
         </w:tc>
@@ -2772,25 +2382,14 @@
                 <w:szCs w:val="16"/>
               </w:rPr>
             </w:pPr>
-            <w:proofErr w:type="gramStart"/>
-            <w:r>
-              <w:rPr>
-                <w:rFonts w:ascii="Arial" w:eastAsia="Times New Roman" w:hAnsi="Arial" w:cs="Arial"/>
-                <w:color w:val="000000"/>
-                <w:sz w:val="16"/>
-                <w:szCs w:val="16"/>
-              </w:rPr>
-              <w:t>stabilisce</w:t>
-            </w:r>
-            <w:proofErr w:type="gramEnd"/>
-            <w:r>
-              <w:rPr>
-                <w:rFonts w:ascii="Arial" w:eastAsia="Times New Roman" w:hAnsi="Arial" w:cs="Arial"/>
-                <w:color w:val="000000"/>
-                <w:sz w:val="16"/>
-                <w:szCs w:val="16"/>
-              </w:rPr>
-              <w:t xml:space="preserve"> il livello di attenzione nella gestione di dati sensibili forniti dal cliente/utilizzatore.</w:t>
+            <w:r>
+              <w:rPr>
+                <w:rFonts w:ascii="Arial" w:eastAsia="Times New Roman" w:hAnsi="Arial" w:cs="Arial"/>
+                <w:color w:val="000000"/>
+                <w:sz w:val="16"/>
+                <w:szCs w:val="16"/>
+              </w:rPr>
+              <w:t>stabilisce il livello di attenzione nella gestione di dati sensibili forniti dal cliente/utilizzatore.</w:t>
             </w:r>
           </w:p>
         </w:tc>
@@ -2816,25 +2415,14 @@
                 <w:szCs w:val="16"/>
               </w:rPr>
             </w:pPr>
-            <w:proofErr w:type="gramStart"/>
-            <w:r>
-              <w:rPr>
-                <w:rFonts w:ascii="Arial" w:eastAsia="Times New Roman" w:hAnsi="Arial" w:cs="Arial"/>
-                <w:color w:val="000000"/>
-                <w:sz w:val="16"/>
-                <w:szCs w:val="16"/>
-              </w:rPr>
-              <w:t>descrive</w:t>
-            </w:r>
-            <w:proofErr w:type="gramEnd"/>
-            <w:r>
-              <w:rPr>
-                <w:rFonts w:ascii="Arial" w:eastAsia="Times New Roman" w:hAnsi="Arial" w:cs="Arial"/>
-                <w:color w:val="000000"/>
-                <w:sz w:val="16"/>
-                <w:szCs w:val="16"/>
-              </w:rPr>
-              <w:t xml:space="preserve"> come e fino a che livello un SW sia utilizzabile su diversi sistemi e piattaforme.</w:t>
+            <w:r>
+              <w:rPr>
+                <w:rFonts w:ascii="Arial" w:eastAsia="Times New Roman" w:hAnsi="Arial" w:cs="Arial"/>
+                <w:color w:val="000000"/>
+                <w:sz w:val="16"/>
+                <w:szCs w:val="16"/>
+              </w:rPr>
+              <w:t>descrive come e fino a che livello un SW sia utilizzabile su diversi sistemi e piattaforme.</w:t>
             </w:r>
           </w:p>
         </w:tc>
@@ -2902,25 +2490,14 @@
               </w:rPr>
               <w:t> </w:t>
             </w:r>
-            <w:proofErr w:type="gramStart"/>
-            <w:r>
-              <w:rPr>
-                <w:rFonts w:ascii="Arial" w:eastAsia="Times New Roman" w:hAnsi="Arial" w:cs="Arial"/>
-                <w:color w:val="000000"/>
-                <w:sz w:val="16"/>
-                <w:szCs w:val="16"/>
-              </w:rPr>
-              <w:t>garantisce</w:t>
-            </w:r>
-            <w:proofErr w:type="gramEnd"/>
-            <w:r>
-              <w:rPr>
-                <w:rFonts w:ascii="Arial" w:eastAsia="Times New Roman" w:hAnsi="Arial" w:cs="Arial"/>
-                <w:color w:val="000000"/>
-                <w:sz w:val="16"/>
-                <w:szCs w:val="16"/>
-              </w:rPr>
-              <w:t xml:space="preserve"> di espandere le funzioni del SW stesso ad altri applicativi fornendo con semplicità un supporto all'utente finale </w:t>
+            <w:r>
+              <w:rPr>
+                <w:rFonts w:ascii="Arial" w:eastAsia="Times New Roman" w:hAnsi="Arial" w:cs="Arial"/>
+                <w:color w:val="000000"/>
+                <w:sz w:val="16"/>
+                <w:szCs w:val="16"/>
+              </w:rPr>
+              <w:t xml:space="preserve">garantisce di espandere le funzioni del SW stesso ad altri applicativi fornendo con semplicità un supporto all'utente finale </w:t>
             </w:r>
           </w:p>
         </w:tc>
@@ -2946,25 +2523,14 @@
                 <w:szCs w:val="16"/>
               </w:rPr>
             </w:pPr>
-            <w:proofErr w:type="gramStart"/>
-            <w:r>
-              <w:rPr>
-                <w:rFonts w:ascii="Cambria" w:eastAsia="Times New Roman" w:hAnsi="Cambria" w:cs="Times New Roman"/>
-                <w:color w:val="000000"/>
-                <w:sz w:val="16"/>
-                <w:szCs w:val="16"/>
-              </w:rPr>
-              <w:t>deve</w:t>
-            </w:r>
-            <w:proofErr w:type="gramEnd"/>
-            <w:r>
-              <w:rPr>
-                <w:rFonts w:ascii="Cambria" w:eastAsia="Times New Roman" w:hAnsi="Cambria" w:cs="Times New Roman"/>
-                <w:color w:val="000000"/>
-                <w:sz w:val="16"/>
-                <w:szCs w:val="16"/>
-              </w:rPr>
-              <w:t xml:space="preserve"> poter essere quindi aggiornato costantemente per fornire all'utente sempre più servizi.</w:t>
+            <w:r>
+              <w:rPr>
+                <w:rFonts w:ascii="Cambria" w:eastAsia="Times New Roman" w:hAnsi="Cambria" w:cs="Times New Roman"/>
+                <w:color w:val="000000"/>
+                <w:sz w:val="16"/>
+                <w:szCs w:val="16"/>
+              </w:rPr>
+              <w:t>deve poter essere quindi aggiornato costantemente per fornire all'utente sempre più servizi.</w:t>
             </w:r>
           </w:p>
         </w:tc>
@@ -3161,25 +2727,14 @@
                 <w:szCs w:val="16"/>
               </w:rPr>
             </w:pPr>
-            <w:proofErr w:type="gramStart"/>
-            <w:r>
-              <w:rPr>
-                <w:rFonts w:ascii="Arial" w:eastAsia="Times New Roman" w:hAnsi="Arial" w:cs="Arial"/>
-                <w:color w:val="000000"/>
-                <w:sz w:val="16"/>
-                <w:szCs w:val="16"/>
-              </w:rPr>
-              <w:t>implementato</w:t>
-            </w:r>
-            <w:proofErr w:type="gramEnd"/>
-            <w:r>
-              <w:rPr>
-                <w:rFonts w:ascii="Arial" w:eastAsia="Times New Roman" w:hAnsi="Arial" w:cs="Arial"/>
-                <w:color w:val="000000"/>
-                <w:sz w:val="16"/>
-                <w:szCs w:val="16"/>
-              </w:rPr>
-              <w:t xml:space="preserve"> mediante l'uso della tecnologia Java EE, in quanto sicura e stabile.</w:t>
+            <w:r>
+              <w:rPr>
+                <w:rFonts w:ascii="Arial" w:eastAsia="Times New Roman" w:hAnsi="Arial" w:cs="Arial"/>
+                <w:color w:val="000000"/>
+                <w:sz w:val="16"/>
+                <w:szCs w:val="16"/>
+              </w:rPr>
+              <w:t>implementato mediante l'uso della tecnologia Java EE, in quanto sicura e stabile.</w:t>
             </w:r>
           </w:p>
         </w:tc>
@@ -3278,27 +2833,7 @@
                 <w:sz w:val="16"/>
                 <w:szCs w:val="16"/>
               </w:rPr>
-              <w:t>Il prodotto SW deve introdurre un sistema</w:t>
-            </w:r>
-            <w:proofErr w:type="gramStart"/>
-            <w:r>
-              <w:rPr>
-                <w:rFonts w:ascii="Arial" w:eastAsia="Times New Roman" w:hAnsi="Arial" w:cs="Arial"/>
-                <w:color w:val="000000"/>
-                <w:sz w:val="16"/>
-                <w:szCs w:val="16"/>
-              </w:rPr>
-              <w:t xml:space="preserve">  </w:t>
-            </w:r>
-            <w:proofErr w:type="gramEnd"/>
-            <w:r>
-              <w:rPr>
-                <w:rFonts w:ascii="Arial" w:eastAsia="Times New Roman" w:hAnsi="Arial" w:cs="Arial"/>
-                <w:color w:val="000000"/>
-                <w:sz w:val="16"/>
-                <w:szCs w:val="16"/>
-              </w:rPr>
-              <w:t>che renda efficiente la gestione della comunicazione.</w:t>
+              <w:t>Il prodotto SW deve introdurre un sistema  che renda efficiente la gestione della comunicazione.</w:t>
             </w:r>
           </w:p>
         </w:tc>
@@ -3423,45 +2958,14 @@
                 <w:szCs w:val="16"/>
               </w:rPr>
             </w:pPr>
-            <w:proofErr w:type="gramStart"/>
-            <w:r>
-              <w:rPr>
-                <w:rFonts w:ascii="Cambria" w:eastAsia="Times New Roman" w:hAnsi="Cambria" w:cs="Times New Roman"/>
-                <w:color w:val="000000"/>
-                <w:sz w:val="16"/>
-                <w:szCs w:val="16"/>
-              </w:rPr>
-              <w:t>deve</w:t>
-            </w:r>
-            <w:proofErr w:type="gramEnd"/>
-            <w:r>
-              <w:rPr>
-                <w:rFonts w:ascii="Cambria" w:eastAsia="Times New Roman" w:hAnsi="Cambria" w:cs="Times New Roman"/>
-                <w:color w:val="000000"/>
-                <w:sz w:val="16"/>
-                <w:szCs w:val="16"/>
-              </w:rPr>
-              <w:t xml:space="preserve"> essere modulare in maniera tale da essere facilmente scalabile e </w:t>
-            </w:r>
-            <w:proofErr w:type="spellStart"/>
-            <w:r>
-              <w:rPr>
-                <w:rFonts w:ascii="Cambria" w:eastAsia="Times New Roman" w:hAnsi="Cambria" w:cs="Times New Roman"/>
-                <w:color w:val="000000"/>
-                <w:sz w:val="16"/>
-                <w:szCs w:val="16"/>
-              </w:rPr>
-              <w:t>manutenibile</w:t>
-            </w:r>
-            <w:proofErr w:type="spellEnd"/>
-            <w:r>
-              <w:rPr>
-                <w:rFonts w:ascii="Cambria" w:eastAsia="Times New Roman" w:hAnsi="Cambria" w:cs="Times New Roman"/>
-                <w:color w:val="000000"/>
-                <w:sz w:val="16"/>
-                <w:szCs w:val="16"/>
-              </w:rPr>
-              <w:t>.</w:t>
+            <w:r>
+              <w:rPr>
+                <w:rFonts w:ascii="Cambria" w:eastAsia="Times New Roman" w:hAnsi="Cambria" w:cs="Times New Roman"/>
+                <w:color w:val="000000"/>
+                <w:sz w:val="16"/>
+                <w:szCs w:val="16"/>
+              </w:rPr>
+              <w:t>deve essere modulare in maniera tale da essere facilmente scalabile e manutenibile.</w:t>
             </w:r>
           </w:p>
         </w:tc>
@@ -3526,25 +3030,14 @@
                 <w:szCs w:val="16"/>
               </w:rPr>
             </w:pPr>
-            <w:proofErr w:type="gramStart"/>
-            <w:r>
-              <w:rPr>
-                <w:rFonts w:ascii="Arial" w:eastAsia="Times New Roman" w:hAnsi="Arial" w:cs="Arial"/>
-                <w:color w:val="000000"/>
-                <w:sz w:val="16"/>
-                <w:szCs w:val="16"/>
-              </w:rPr>
-              <w:t>il</w:t>
-            </w:r>
-            <w:proofErr w:type="gramEnd"/>
-            <w:r>
-              <w:rPr>
-                <w:rFonts w:ascii="Arial" w:eastAsia="Times New Roman" w:hAnsi="Arial" w:cs="Arial"/>
-                <w:color w:val="000000"/>
-                <w:sz w:val="16"/>
-                <w:szCs w:val="16"/>
-              </w:rPr>
-              <w:t xml:space="preserve"> software deve comportarsi in modo corretto anche in caso di circostanze impreviste.</w:t>
+            <w:r>
+              <w:rPr>
+                <w:rFonts w:ascii="Arial" w:eastAsia="Times New Roman" w:hAnsi="Arial" w:cs="Arial"/>
+                <w:color w:val="000000"/>
+                <w:sz w:val="16"/>
+                <w:szCs w:val="16"/>
+              </w:rPr>
+              <w:t>il software deve comportarsi in modo corretto anche in caso di circostanze impreviste.</w:t>
             </w:r>
           </w:p>
         </w:tc>
@@ -3610,19 +3103,8 @@
                 <w:sz w:val="16"/>
                 <w:szCs w:val="16"/>
               </w:rPr>
-              <w:t xml:space="preserve">Portabilità: il software deve poter essere supportato su molte piattaforme </w:t>
-            </w:r>
-            <w:proofErr w:type="gramStart"/>
-            <w:r>
-              <w:rPr>
-                <w:rFonts w:ascii="Arial" w:eastAsia="Times New Roman" w:hAnsi="Arial" w:cs="Arial"/>
-                <w:color w:val="000000"/>
-                <w:sz w:val="16"/>
-                <w:szCs w:val="16"/>
-              </w:rPr>
-              <w:t>distinte</w:t>
-            </w:r>
-            <w:proofErr w:type="gramEnd"/>
+              <w:t>Portabilità: il software deve poter essere supportato su molte piattaforme distinte</w:t>
+            </w:r>
           </w:p>
         </w:tc>
         <w:tc>
@@ -3713,25 +3195,14 @@
                 <w:szCs w:val="16"/>
               </w:rPr>
             </w:pPr>
-            <w:proofErr w:type="gramStart"/>
-            <w:r>
-              <w:rPr>
-                <w:rFonts w:ascii="Cambria" w:eastAsia="Times New Roman" w:hAnsi="Cambria" w:cs="Times New Roman"/>
-                <w:color w:val="000000"/>
-                <w:sz w:val="16"/>
-                <w:szCs w:val="16"/>
-              </w:rPr>
-              <w:t>dev'</w:t>
-            </w:r>
-            <w:proofErr w:type="gramEnd"/>
-            <w:r>
-              <w:rPr>
-                <w:rFonts w:ascii="Cambria" w:eastAsia="Times New Roman" w:hAnsi="Cambria" w:cs="Times New Roman"/>
-                <w:color w:val="000000"/>
-                <w:sz w:val="16"/>
-                <w:szCs w:val="16"/>
-              </w:rPr>
-              <w:t>essere facilmente riparabile nel caso di verifica di errori o guasti e anche facilmente aggiornabile.</w:t>
+            <w:r>
+              <w:rPr>
+                <w:rFonts w:ascii="Cambria" w:eastAsia="Times New Roman" w:hAnsi="Cambria" w:cs="Times New Roman"/>
+                <w:color w:val="000000"/>
+                <w:sz w:val="16"/>
+                <w:szCs w:val="16"/>
+              </w:rPr>
+              <w:t>dev'essere facilmente riparabile nel caso di verifica di errori o guasti e anche facilmente aggiornabile.</w:t>
             </w:r>
           </w:p>
         </w:tc>
@@ -3757,25 +3228,14 @@
                 <w:szCs w:val="16"/>
               </w:rPr>
             </w:pPr>
-            <w:proofErr w:type="gramStart"/>
-            <w:r>
-              <w:rPr>
-                <w:rFonts w:ascii="Arial" w:eastAsia="Times New Roman" w:hAnsi="Arial" w:cs="Arial"/>
-                <w:color w:val="000000"/>
-                <w:sz w:val="16"/>
-                <w:szCs w:val="16"/>
-              </w:rPr>
-              <w:t>il</w:t>
-            </w:r>
-            <w:proofErr w:type="gramEnd"/>
-            <w:r>
-              <w:rPr>
-                <w:rFonts w:ascii="Arial" w:eastAsia="Times New Roman" w:hAnsi="Arial" w:cs="Arial"/>
-                <w:color w:val="000000"/>
-                <w:sz w:val="16"/>
-                <w:szCs w:val="16"/>
-              </w:rPr>
-              <w:t xml:space="preserve"> software deve poter garantire determinate prestazioni a prescindere dal tipo di piattaforma in cui è installato, </w:t>
+            <w:r>
+              <w:rPr>
+                <w:rFonts w:ascii="Arial" w:eastAsia="Times New Roman" w:hAnsi="Arial" w:cs="Arial"/>
+                <w:color w:val="000000"/>
+                <w:sz w:val="16"/>
+                <w:szCs w:val="16"/>
+              </w:rPr>
+              <w:t xml:space="preserve">il software deve poter garantire determinate prestazioni a prescindere dal tipo di piattaforma in cui è installato, </w:t>
             </w:r>
           </w:p>
         </w:tc>
@@ -3859,6 +3319,55 @@
         <w:adjustRightInd w:val="0"/>
         <w:ind w:right="-619"/>
       </w:pPr>
+    </w:p>
+    <w:p>
+      <w:pPr>
+        <w:widowControl w:val="0"/>
+        <w:tabs>
+          <w:tab w:val="left" w:pos="220"/>
+          <w:tab w:val="left" w:pos="720"/>
+        </w:tabs>
+        <w:autoSpaceDE w:val="0"/>
+        <w:autoSpaceDN w:val="0"/>
+        <w:adjustRightInd w:val="0"/>
+        <w:ind w:right="-619"/>
+      </w:pPr>
+    </w:p>
+    <w:p>
+      <w:pPr>
+        <w:pStyle w:val="Heading2"/>
+      </w:pPr>
+      <w:r>
+        <w:t>Conclusioni</w:t>
+      </w:r>
+    </w:p>
+    <w:p/>
+    <w:p>
+      <w:r>
+        <w:t>In sintesi, dalla graduatoria delle risposte a Mattori 3, si nota che le qualità individuate sono abbastanza ricorrenti.</w:t>
+      </w:r>
+    </w:p>
+    <w:p>
+      <w:r>
+        <w:t>Le definizioni, tratte da un lavoro ed un pensiero individuale dei componenti del team, presentano numerose similitudini.</w:t>
+      </w:r>
+    </w:p>
+    <w:p>
+      <w:r>
+        <w:t>I membri del team hanno individuato punti importanti tra le qualità fornite dal testo.</w:t>
+      </w:r>
+    </w:p>
+    <w:p>
+      <w:r>
+        <w:t>Ritengo che l’unica critica che si possa fare, sia la sola individuazione di quattro qualità in media.</w:t>
+      </w:r>
+    </w:p>
+    <w:p>
+      <w:r>
+        <w:t>I membri infatti potevano individuare più punti nel testo fornito in classe.</w:t>
+      </w:r>
+      <w:bookmarkStart w:id="0" w:name="_GoBack"/>
+      <w:bookmarkEnd w:id="0"/>
     </w:p>
     <w:sectPr>
       <w:headerReference w:type="even" r:id="rId9"/>
@@ -3992,16 +3501,8 @@
       <w:rPr>
         <w:b/>
       </w:rPr>
-      <w:t xml:space="preserve">ISW – Gruppo 01 – Team Software </w:t>
+      <w:t>ISW – Gruppo 01 – Team Software Revolution</w:t>
     </w:r>
-    <w:proofErr w:type="spellStart"/>
-    <w:r>
-      <w:rPr>
-        <w:b/>
-      </w:rPr>
-      <w:t>Revolution</w:t>
-    </w:r>
-    <w:proofErr w:type="spellEnd"/>
   </w:p>
 </w:hdr>
 </file>
@@ -4271,6 +3772,28 @@
       <w:szCs w:val="26"/>
     </w:rPr>
   </w:style>
+  <w:style w:type="paragraph" w:styleId="Heading3">
+    <w:name w:val="heading 3"/>
+    <w:basedOn w:val="Normal"/>
+    <w:next w:val="Normal"/>
+    <w:link w:val="Heading3Char"/>
+    <w:uiPriority w:val="9"/>
+    <w:unhideWhenUsed/>
+    <w:qFormat/>
+    <w:rsid w:val="00127631"/>
+    <w:pPr>
+      <w:keepNext/>
+      <w:keepLines/>
+      <w:spacing w:before="200"/>
+      <w:outlineLvl w:val="2"/>
+    </w:pPr>
+    <w:rPr>
+      <w:rFonts w:asciiTheme="majorHAnsi" w:eastAsiaTheme="majorEastAsia" w:hAnsiTheme="majorHAnsi" w:cstheme="majorBidi"/>
+      <w:b/>
+      <w:bCs/>
+      <w:color w:val="4F81BD" w:themeColor="accent1"/>
+    </w:rPr>
+  </w:style>
   <w:style w:type="character" w:default="1" w:styleId="DefaultParagraphFont">
     <w:name w:val="Default Paragraph Font"/>
     <w:uiPriority w:val="1"/>
@@ -4442,6 +3965,19 @@
         <w:right w:w="108" w:type="dxa"/>
       </w:tblCellMar>
     </w:tblPr>
+  </w:style>
+  <w:style w:type="character" w:customStyle="1" w:styleId="Heading3Char">
+    <w:name w:val="Heading 3 Char"/>
+    <w:basedOn w:val="DefaultParagraphFont"/>
+    <w:link w:val="Heading3"/>
+    <w:uiPriority w:val="9"/>
+    <w:rsid w:val="00127631"/>
+    <w:rPr>
+      <w:rFonts w:asciiTheme="majorHAnsi" w:eastAsiaTheme="majorEastAsia" w:hAnsiTheme="majorHAnsi" w:cstheme="majorBidi"/>
+      <w:b/>
+      <w:bCs/>
+      <w:color w:val="4F81BD" w:themeColor="accent1"/>
+    </w:rPr>
   </w:style>
 </w:styles>
 </file>
@@ -4649,6 +4185,28 @@
       <w:szCs w:val="26"/>
     </w:rPr>
   </w:style>
+  <w:style w:type="paragraph" w:styleId="Heading3">
+    <w:name w:val="heading 3"/>
+    <w:basedOn w:val="Normal"/>
+    <w:next w:val="Normal"/>
+    <w:link w:val="Heading3Char"/>
+    <w:uiPriority w:val="9"/>
+    <w:unhideWhenUsed/>
+    <w:qFormat/>
+    <w:rsid w:val="00127631"/>
+    <w:pPr>
+      <w:keepNext/>
+      <w:keepLines/>
+      <w:spacing w:before="200"/>
+      <w:outlineLvl w:val="2"/>
+    </w:pPr>
+    <w:rPr>
+      <w:rFonts w:asciiTheme="majorHAnsi" w:eastAsiaTheme="majorEastAsia" w:hAnsiTheme="majorHAnsi" w:cstheme="majorBidi"/>
+      <w:b/>
+      <w:bCs/>
+      <w:color w:val="4F81BD" w:themeColor="accent1"/>
+    </w:rPr>
+  </w:style>
   <w:style w:type="character" w:default="1" w:styleId="DefaultParagraphFont">
     <w:name w:val="Default Paragraph Font"/>
     <w:uiPriority w:val="1"/>
@@ -4820,6 +4378,19 @@
         <w:right w:w="108" w:type="dxa"/>
       </w:tblCellMar>
     </w:tblPr>
+  </w:style>
+  <w:style w:type="character" w:customStyle="1" w:styleId="Heading3Char">
+    <w:name w:val="Heading 3 Char"/>
+    <w:basedOn w:val="DefaultParagraphFont"/>
+    <w:link w:val="Heading3"/>
+    <w:uiPriority w:val="9"/>
+    <w:rsid w:val="00127631"/>
+    <w:rPr>
+      <w:rFonts w:asciiTheme="majorHAnsi" w:eastAsiaTheme="majorEastAsia" w:hAnsiTheme="majorHAnsi" w:cstheme="majorBidi"/>
+      <w:b/>
+      <w:bCs/>
+      <w:color w:val="4F81BD" w:themeColor="accent1"/>
+    </w:rPr>
   </w:style>
 </w:styles>
 </file>
@@ -4931,7 +4502,7 @@
     <w:charset w:val="00"/>
     <w:family w:val="auto"/>
     <w:pitch w:val="variable"/>
-    <w:sig w:usb0="00000003" w:usb1="00000000" w:usb2="00000000" w:usb3="00000000" w:csb0="00000001" w:csb1="00000000"/>
+    <w:sig w:usb0="E0002AFF" w:usb1="C0007841" w:usb2="00000009" w:usb3="00000000" w:csb0="000001FF" w:csb1="00000000"/>
   </w:font>
   <w:font w:name="Calibri">
     <w:panose1 w:val="020F0502020204030204"/>
@@ -5748,7 +5319,7 @@
 </file>
 
 <file path=customXml/itemProps1.xml><?xml version="1.0" encoding="utf-8"?>
-<ds:datastoreItem xmlns:ds="http://schemas.openxmlformats.org/officeDocument/2006/customXml" ds:itemID="{CF2E65CE-5525-7C4B-B516-FA1D6823706B}">
+<ds:datastoreItem xmlns:ds="http://schemas.openxmlformats.org/officeDocument/2006/customXml" ds:itemID="{5691AFB2-7BDA-954D-9CE3-C3ED6E88DC94}">
   <ds:schemaRefs>
     <ds:schemaRef ds:uri="http://schemas.openxmlformats.org/officeDocument/2006/bibliography"/>
   </ds:schemaRefs>

</xml_diff>

<commit_message>
Aggiunta quesito 5 Team
</commit_message>
<xml_diff>
--- a/Quesito 5 TeamLeader/Gruppo01-Qualità-TeamSoftwareRevolution.docx
+++ b/Quesito 5 TeamLeader/Gruppo01-Qualità-TeamSoftwareRevolution.docx
@@ -43,15 +43,29 @@
       <w:r>
         <w:t xml:space="preserve"> (International Standard Organi</w:t>
       </w:r>
-      <w:bookmarkStart w:id="0" w:name="_GoBack"/>
-      <w:bookmarkEnd w:id="0"/>
-      <w:r>
-        <w:t>zation) atte a descrivere un modello di qualità del SW.</w:t>
+      <w:r>
+        <w:t xml:space="preserve">zation) atte a descrivere un modello di qualità </w:t>
+      </w:r>
+      <w:proofErr w:type="gramStart"/>
+      <w:r>
+        <w:t>del</w:t>
+      </w:r>
+      <w:proofErr w:type="gramEnd"/>
+      <w:r>
+        <w:t xml:space="preserve"> SW.</w:t>
       </w:r>
     </w:p>
     <w:p>
       <w:r>
-        <w:t>La normativa è composta da quattro parti:</w:t>
+        <w:t xml:space="preserve">La normativa è composta </w:t>
+      </w:r>
+      <w:proofErr w:type="gramStart"/>
+      <w:r>
+        <w:t>da</w:t>
+      </w:r>
+      <w:proofErr w:type="gramEnd"/>
+      <w:r>
+        <w:t xml:space="preserve"> quattro parti:</w:t>
       </w:r>
     </w:p>
     <w:p>
@@ -253,9 +267,11 @@
         <w:autoSpaceDN w:val="0"/>
         <w:adjustRightInd w:val="0"/>
       </w:pPr>
+      <w:proofErr w:type="gramStart"/>
       <w:r>
         <w:t>Capacità di un prodotto software di mantenere uno specifico livello di prestazioni dato l’utilizzo per un tempo prestabilito.</w:t>
       </w:r>
+      <w:proofErr w:type="gramEnd"/>
     </w:p>
     <w:p>
       <w:pPr>
@@ -302,7 +318,15 @@
         <w:adjustRightInd w:val="0"/>
       </w:pPr>
       <w:r>
-        <w:t>Capacità di un prodotto software di fornire prestazioni di qualità relative alle risorse umane impiegate (tempi di risposta, uno dei dati).</w:t>
+        <w:t xml:space="preserve">Capacità di un prodotto software di fornire prestazioni di qualità </w:t>
+      </w:r>
+      <w:proofErr w:type="gramStart"/>
+      <w:r>
+        <w:t>relative alle</w:t>
+      </w:r>
+      <w:proofErr w:type="gramEnd"/>
+      <w:r>
+        <w:t xml:space="preserve"> risorse umane impiegate (tempi di risposta, uno dei dati).</w:t>
       </w:r>
     </w:p>
     <w:p>
@@ -350,7 +374,15 @@
         <w:adjustRightInd w:val="0"/>
       </w:pPr>
       <w:r>
-        <w:t>Capacità di un prodotto software di essere compreso e utilizzato agevolmente dall’utente in condizioni e contesti specifici.</w:t>
+        <w:t xml:space="preserve">Capacità di un prodotto software di essere compreso e utilizzato agevolmente dall’utente in condizioni e </w:t>
+      </w:r>
+      <w:proofErr w:type="gramStart"/>
+      <w:r>
+        <w:t>contesti</w:t>
+      </w:r>
+      <w:proofErr w:type="gramEnd"/>
+      <w:r>
+        <w:t xml:space="preserve"> specifici.</w:t>
       </w:r>
     </w:p>
     <w:p>
@@ -397,12 +429,14 @@
         <w:autoSpaceDN w:val="0"/>
         <w:adjustRightInd w:val="0"/>
       </w:pPr>
+      <w:proofErr w:type="gramStart"/>
       <w:r>
         <w:t xml:space="preserve">Capacità di un prodotto software di essere alterato, modificato, migliorato, corretto e </w:t>
       </w:r>
       <w:r>
         <w:t>adattato.</w:t>
       </w:r>
+      <w:proofErr w:type="gramEnd"/>
     </w:p>
     <w:p>
       <w:pPr>
@@ -449,7 +483,15 @@
         <w:adjustRightInd w:val="0"/>
       </w:pPr>
       <w:r>
-        <w:t>Capacità di un prodotto software di essere utilizzato in diversi contesti e supporti fisici.</w:t>
+        <w:t xml:space="preserve">Capacità di un prodotto software di essere utilizzato in diversi </w:t>
+      </w:r>
+      <w:proofErr w:type="gramStart"/>
+      <w:r>
+        <w:t>contesti</w:t>
+      </w:r>
+      <w:proofErr w:type="gramEnd"/>
+      <w:r>
+        <w:t xml:space="preserve"> e supporti fisici.</w:t>
       </w:r>
     </w:p>
     <w:p>
@@ -476,7 +518,23 @@
         <w:adjustRightInd w:val="0"/>
       </w:pPr>
       <w:r>
-        <w:t>Di seguito, troviamo una graduatoria pesata, delle risposte a Mattoni 3, date dai componenti del Gruppo 01 – TeamSoftwareRevolution.</w:t>
+        <w:t xml:space="preserve">Di seguito, troviamo una graduatoria pesata, delle risposte a Mattoni 3, date dai </w:t>
+      </w:r>
+      <w:proofErr w:type="gramStart"/>
+      <w:r>
+        <w:t>componenti</w:t>
+      </w:r>
+      <w:proofErr w:type="gramEnd"/>
+      <w:r>
+        <w:t xml:space="preserve"> del Gruppo 01 – </w:t>
+      </w:r>
+      <w:proofErr w:type="spellStart"/>
+      <w:r>
+        <w:t>TeamSoftwareRevolution</w:t>
+      </w:r>
+      <w:proofErr w:type="spellEnd"/>
+      <w:r>
+        <w:t>.</w:t>
       </w:r>
     </w:p>
     <w:p>
@@ -546,8 +604,19 @@
                 <w:color w:val="000000"/>
               </w:rPr>
               <w:lastRenderedPageBreak/>
-              <w:t>Graduatoria risposte Mattoni 3 - TeamSoftwareRevolution</w:t>
-            </w:r>
+              <w:t xml:space="preserve">Graduatoria risposte Mattoni 3 - </w:t>
+            </w:r>
+            <w:proofErr w:type="spellStart"/>
+            <w:r>
+              <w:rPr>
+                <w:rFonts w:ascii="Cambria" w:eastAsia="Times New Roman" w:hAnsi="Cambria" w:cs="Times New Roman"/>
+                <w:b/>
+                <w:bCs/>
+                <w:color w:val="000000"/>
+              </w:rPr>
+              <w:t>TeamSoftwareRevolution</w:t>
+            </w:r>
+            <w:proofErr w:type="spellEnd"/>
           </w:p>
         </w:tc>
       </w:tr>
@@ -579,6 +648,7 @@
                 <w:color w:val="000000"/>
               </w:rPr>
             </w:pPr>
+            <w:proofErr w:type="spellStart"/>
             <w:r>
               <w:rPr>
                 <w:rFonts w:ascii="Cambria" w:eastAsia="Times New Roman" w:hAnsi="Cambria" w:cs="Times New Roman"/>
@@ -586,7 +656,17 @@
                 <w:bCs/>
                 <w:color w:val="000000"/>
               </w:rPr>
-              <w:t>Def.</w:t>
+              <w:t>Def</w:t>
+            </w:r>
+            <w:proofErr w:type="spellEnd"/>
+            <w:r>
+              <w:rPr>
+                <w:rFonts w:ascii="Cambria" w:eastAsia="Times New Roman" w:hAnsi="Cambria" w:cs="Times New Roman"/>
+                <w:b/>
+                <w:bCs/>
+                <w:color w:val="000000"/>
+              </w:rPr>
+              <w:t>.</w:t>
             </w:r>
           </w:p>
         </w:tc>
@@ -813,6 +893,7 @@
                 <w:color w:val="000000"/>
               </w:rPr>
             </w:pPr>
+            <w:proofErr w:type="spellStart"/>
             <w:r>
               <w:rPr>
                 <w:rFonts w:ascii="Cambria" w:eastAsia="Times New Roman" w:hAnsi="Cambria" w:cs="Times New Roman"/>
@@ -820,67 +901,54 @@
                 <w:bCs/>
                 <w:color w:val="000000"/>
               </w:rPr>
-              <w:t>Interoperab.</w:t>
-            </w:r>
-          </w:p>
-        </w:tc>
-        <w:tc>
-          <w:tcPr>
-            <w:tcW w:w="1559" w:type="dxa"/>
-            <w:tcBorders>
-              <w:top w:val="nil"/>
-              <w:left w:val="nil"/>
-              <w:bottom w:val="single" w:sz="8" w:space="0" w:color="auto"/>
-              <w:right w:val="single" w:sz="8" w:space="0" w:color="auto"/>
-            </w:tcBorders>
-            <w:shd w:val="clear" w:color="auto" w:fill="B6DDE8" w:themeFill="accent5" w:themeFillTint="66"/>
-            <w:vAlign w:val="center"/>
-            <w:hideMark/>
-          </w:tcPr>
-          <w:p>
-            <w:pPr>
-              <w:jc w:val="center"/>
+              <w:t>Interoperab</w:t>
+            </w:r>
+            <w:proofErr w:type="spellEnd"/>
+            <w:r>
               <w:rPr>
                 <w:rFonts w:ascii="Cambria" w:eastAsia="Times New Roman" w:hAnsi="Cambria" w:cs="Times New Roman"/>
                 <w:b/>
                 <w:bCs/>
                 <w:color w:val="000000"/>
               </w:rPr>
-            </w:pPr>
-            <w:r>
+              <w:t>.</w:t>
+            </w:r>
+          </w:p>
+        </w:tc>
+        <w:tc>
+          <w:tcPr>
+            <w:tcW w:w="1559" w:type="dxa"/>
+            <w:tcBorders>
+              <w:top w:val="nil"/>
+              <w:left w:val="nil"/>
+              <w:bottom w:val="single" w:sz="8" w:space="0" w:color="auto"/>
+              <w:right w:val="single" w:sz="8" w:space="0" w:color="auto"/>
+            </w:tcBorders>
+            <w:shd w:val="clear" w:color="auto" w:fill="B6DDE8" w:themeFill="accent5" w:themeFillTint="66"/>
+            <w:vAlign w:val="center"/>
+            <w:hideMark/>
+          </w:tcPr>
+          <w:p>
+            <w:pPr>
+              <w:jc w:val="center"/>
               <w:rPr>
                 <w:rFonts w:ascii="Cambria" w:eastAsia="Times New Roman" w:hAnsi="Cambria" w:cs="Times New Roman"/>
                 <w:b/>
                 <w:bCs/>
                 <w:color w:val="000000"/>
               </w:rPr>
-              <w:t>Manutenib.</w:t>
-            </w:r>
-          </w:p>
-        </w:tc>
-        <w:tc>
-          <w:tcPr>
-            <w:tcW w:w="1985" w:type="dxa"/>
-            <w:tcBorders>
-              <w:top w:val="nil"/>
-              <w:left w:val="nil"/>
-              <w:bottom w:val="single" w:sz="8" w:space="0" w:color="auto"/>
-              <w:right w:val="single" w:sz="8" w:space="0" w:color="auto"/>
-            </w:tcBorders>
-            <w:shd w:val="clear" w:color="auto" w:fill="FBD4B4" w:themeFill="accent6" w:themeFillTint="66"/>
-            <w:vAlign w:val="center"/>
-            <w:hideMark/>
-          </w:tcPr>
-          <w:p>
-            <w:pPr>
-              <w:jc w:val="center"/>
+            </w:pPr>
+            <w:proofErr w:type="spellStart"/>
+            <w:r>
               <w:rPr>
                 <w:rFonts w:ascii="Cambria" w:eastAsia="Times New Roman" w:hAnsi="Cambria" w:cs="Times New Roman"/>
                 <w:b/>
                 <w:bCs/>
                 <w:color w:val="000000"/>
               </w:rPr>
-            </w:pPr>
+              <w:t>Manutenib</w:t>
+            </w:r>
+            <w:proofErr w:type="spellEnd"/>
             <w:r>
               <w:rPr>
                 <w:rFonts w:ascii="Cambria" w:eastAsia="Times New Roman" w:hAnsi="Cambria" w:cs="Times New Roman"/>
@@ -888,20 +956,20 @@
                 <w:bCs/>
                 <w:color w:val="000000"/>
               </w:rPr>
-              <w:t>Stabilità</w:t>
-            </w:r>
-          </w:p>
-        </w:tc>
-        <w:tc>
-          <w:tcPr>
-            <w:tcW w:w="1559" w:type="dxa"/>
-            <w:tcBorders>
-              <w:top w:val="nil"/>
-              <w:left w:val="nil"/>
-              <w:bottom w:val="single" w:sz="8" w:space="0" w:color="auto"/>
-              <w:right w:val="single" w:sz="8" w:space="0" w:color="auto"/>
-            </w:tcBorders>
-            <w:shd w:val="clear" w:color="auto" w:fill="D9D9D9" w:themeFill="background1" w:themeFillShade="D9"/>
+              <w:t>.</w:t>
+            </w:r>
+          </w:p>
+        </w:tc>
+        <w:tc>
+          <w:tcPr>
+            <w:tcW w:w="1985" w:type="dxa"/>
+            <w:tcBorders>
+              <w:top w:val="nil"/>
+              <w:left w:val="nil"/>
+              <w:bottom w:val="single" w:sz="8" w:space="0" w:color="auto"/>
+              <w:right w:val="single" w:sz="8" w:space="0" w:color="auto"/>
+            </w:tcBorders>
+            <w:shd w:val="clear" w:color="auto" w:fill="FBD4B4" w:themeFill="accent6" w:themeFillTint="66"/>
             <w:vAlign w:val="center"/>
             <w:hideMark/>
           </w:tcPr>
@@ -922,7 +990,7 @@
                 <w:bCs/>
                 <w:color w:val="000000"/>
               </w:rPr>
-              <w:t>Scalabilità</w:t>
+              <w:t>Stabilità</w:t>
             </w:r>
           </w:p>
         </w:tc>
@@ -935,7 +1003,7 @@
               <w:bottom w:val="single" w:sz="8" w:space="0" w:color="auto"/>
               <w:right w:val="single" w:sz="8" w:space="0" w:color="auto"/>
             </w:tcBorders>
-            <w:shd w:val="clear" w:color="auto" w:fill="FFFFFF" w:themeFill="background1"/>
+            <w:shd w:val="clear" w:color="auto" w:fill="D9D9D9" w:themeFill="background1" w:themeFillShade="D9"/>
             <w:vAlign w:val="center"/>
             <w:hideMark/>
           </w:tcPr>
@@ -956,8 +1024,44 @@
                 <w:bCs/>
                 <w:color w:val="000000"/>
               </w:rPr>
+              <w:t>Scalabilità</w:t>
+            </w:r>
+          </w:p>
+        </w:tc>
+        <w:tc>
+          <w:tcPr>
+            <w:tcW w:w="1559" w:type="dxa"/>
+            <w:tcBorders>
+              <w:top w:val="nil"/>
+              <w:left w:val="nil"/>
+              <w:bottom w:val="single" w:sz="8" w:space="0" w:color="auto"/>
+              <w:right w:val="single" w:sz="8" w:space="0" w:color="auto"/>
+            </w:tcBorders>
+            <w:shd w:val="clear" w:color="auto" w:fill="FFFFFF" w:themeFill="background1"/>
+            <w:vAlign w:val="center"/>
+            <w:hideMark/>
+          </w:tcPr>
+          <w:p>
+            <w:pPr>
+              <w:jc w:val="center"/>
+              <w:rPr>
+                <w:rFonts w:ascii="Cambria" w:eastAsia="Times New Roman" w:hAnsi="Cambria" w:cs="Times New Roman"/>
+                <w:b/>
+                <w:bCs/>
+                <w:color w:val="000000"/>
+              </w:rPr>
+            </w:pPr>
+            <w:proofErr w:type="spellStart"/>
+            <w:r>
+              <w:rPr>
+                <w:rFonts w:ascii="Cambria" w:eastAsia="Times New Roman" w:hAnsi="Cambria" w:cs="Times New Roman"/>
+                <w:b/>
+                <w:bCs/>
+                <w:color w:val="000000"/>
+              </w:rPr>
               <w:t>Modulatità</w:t>
             </w:r>
+            <w:proofErr w:type="spellEnd"/>
           </w:p>
         </w:tc>
       </w:tr>
@@ -1128,7 +1232,47 @@
                 <w:sz w:val="16"/>
                 <w:szCs w:val="16"/>
               </w:rPr>
-              <w:t>Software open-source Utilizzando un software open-source si avra' il pieno controllo del software.</w:t>
+              <w:t xml:space="preserve">Software open-source Utilizzando un </w:t>
+            </w:r>
+            <w:proofErr w:type="gramStart"/>
+            <w:r>
+              <w:rPr>
+                <w:rFonts w:ascii="Arial" w:eastAsia="Times New Roman" w:hAnsi="Arial" w:cs="Arial"/>
+                <w:color w:val="000000"/>
+                <w:sz w:val="16"/>
+                <w:szCs w:val="16"/>
+              </w:rPr>
+              <w:t>software</w:t>
+            </w:r>
+            <w:proofErr w:type="gramEnd"/>
+            <w:r>
+              <w:rPr>
+                <w:rFonts w:ascii="Arial" w:eastAsia="Times New Roman" w:hAnsi="Arial" w:cs="Arial"/>
+                <w:color w:val="000000"/>
+                <w:sz w:val="16"/>
+                <w:szCs w:val="16"/>
+              </w:rPr>
+              <w:t xml:space="preserve"> open-source si </w:t>
+            </w:r>
+            <w:proofErr w:type="spellStart"/>
+            <w:r>
+              <w:rPr>
+                <w:rFonts w:ascii="Arial" w:eastAsia="Times New Roman" w:hAnsi="Arial" w:cs="Arial"/>
+                <w:color w:val="000000"/>
+                <w:sz w:val="16"/>
+                <w:szCs w:val="16"/>
+              </w:rPr>
+              <w:t>avra'</w:t>
+            </w:r>
+            <w:proofErr w:type="spellEnd"/>
+            <w:r>
+              <w:rPr>
+                <w:rFonts w:ascii="Arial" w:eastAsia="Times New Roman" w:hAnsi="Arial" w:cs="Arial"/>
+                <w:color w:val="000000"/>
+                <w:sz w:val="16"/>
+                <w:szCs w:val="16"/>
+              </w:rPr>
+              <w:t xml:space="preserve"> il pieno controllo del software.</w:t>
             </w:r>
           </w:p>
         </w:tc>
@@ -1211,14 +1355,25 @@
                 <w:szCs w:val="16"/>
               </w:rPr>
             </w:pPr>
-            <w:r>
-              <w:rPr>
-                <w:rFonts w:ascii="Arial" w:eastAsia="Times New Roman" w:hAnsi="Arial" w:cs="Arial"/>
-                <w:color w:val="000000"/>
-                <w:sz w:val="16"/>
-                <w:szCs w:val="16"/>
-              </w:rPr>
-              <w:t>completa integrazione con gli applicativi in uso presso l'Azienda</w:t>
+            <w:proofErr w:type="gramStart"/>
+            <w:r>
+              <w:rPr>
+                <w:rFonts w:ascii="Arial" w:eastAsia="Times New Roman" w:hAnsi="Arial" w:cs="Arial"/>
+                <w:color w:val="000000"/>
+                <w:sz w:val="16"/>
+                <w:szCs w:val="16"/>
+              </w:rPr>
+              <w:t>completa</w:t>
+            </w:r>
+            <w:proofErr w:type="gramEnd"/>
+            <w:r>
+              <w:rPr>
+                <w:rFonts w:ascii="Arial" w:eastAsia="Times New Roman" w:hAnsi="Arial" w:cs="Arial"/>
+                <w:color w:val="000000"/>
+                <w:sz w:val="16"/>
+                <w:szCs w:val="16"/>
+              </w:rPr>
+              <w:t xml:space="preserve"> integrazione con gli applicativi in uso presso l'Azienda</w:t>
             </w:r>
           </w:p>
         </w:tc>
@@ -1356,8 +1511,19 @@
                 <w:sz w:val="16"/>
                 <w:szCs w:val="16"/>
               </w:rPr>
-              <w:t>La piattaforma utilizzata dovrà garantire prestazioni e sicurezza adeguate</w:t>
-            </w:r>
+              <w:t xml:space="preserve">La piattaforma utilizzata dovrà garantire prestazioni e sicurezza </w:t>
+            </w:r>
+            <w:proofErr w:type="gramStart"/>
+            <w:r>
+              <w:rPr>
+                <w:rFonts w:ascii="Arial" w:eastAsia="Times New Roman" w:hAnsi="Arial" w:cs="Arial"/>
+                <w:color w:val="000000"/>
+                <w:sz w:val="16"/>
+                <w:szCs w:val="16"/>
+              </w:rPr>
+              <w:t>adeguate</w:t>
+            </w:r>
+            <w:proofErr w:type="gramEnd"/>
           </w:p>
         </w:tc>
         <w:tc>
@@ -1389,8 +1555,19 @@
                 <w:sz w:val="16"/>
                 <w:szCs w:val="16"/>
               </w:rPr>
-              <w:t>La piattaforma utilizzata dovrà garantire prestazioni e sicurezza adeguate</w:t>
-            </w:r>
+              <w:t xml:space="preserve">La piattaforma utilizzata dovrà garantire prestazioni e sicurezza </w:t>
+            </w:r>
+            <w:proofErr w:type="gramStart"/>
+            <w:r>
+              <w:rPr>
+                <w:rFonts w:ascii="Arial" w:eastAsia="Times New Roman" w:hAnsi="Arial" w:cs="Arial"/>
+                <w:color w:val="000000"/>
+                <w:sz w:val="16"/>
+                <w:szCs w:val="16"/>
+              </w:rPr>
+              <w:t>adeguate</w:t>
+            </w:r>
+            <w:proofErr w:type="gramEnd"/>
           </w:p>
         </w:tc>
         <w:tc>
@@ -1415,14 +1592,25 @@
                 <w:szCs w:val="16"/>
               </w:rPr>
             </w:pPr>
-            <w:r>
-              <w:rPr>
-                <w:rFonts w:ascii="Arial" w:eastAsia="Times New Roman" w:hAnsi="Arial" w:cs="Arial"/>
-                <w:color w:val="000000"/>
-                <w:sz w:val="16"/>
-                <w:szCs w:val="16"/>
-              </w:rPr>
-              <w:t>basato su tecnologie portabili per consentirne l'installazione in diversi ambienti</w:t>
+            <w:proofErr w:type="gramStart"/>
+            <w:r>
+              <w:rPr>
+                <w:rFonts w:ascii="Arial" w:eastAsia="Times New Roman" w:hAnsi="Arial" w:cs="Arial"/>
+                <w:color w:val="000000"/>
+                <w:sz w:val="16"/>
+                <w:szCs w:val="16"/>
+              </w:rPr>
+              <w:t>basato</w:t>
+            </w:r>
+            <w:proofErr w:type="gramEnd"/>
+            <w:r>
+              <w:rPr>
+                <w:rFonts w:ascii="Arial" w:eastAsia="Times New Roman" w:hAnsi="Arial" w:cs="Arial"/>
+                <w:color w:val="000000"/>
+                <w:sz w:val="16"/>
+                <w:szCs w:val="16"/>
+              </w:rPr>
+              <w:t xml:space="preserve"> su tecnologie portabili per consentirne l'installazione in diversi ambienti</w:t>
             </w:r>
           </w:p>
         </w:tc>
@@ -1685,14 +1873,45 @@
                 <w:szCs w:val="16"/>
               </w:rPr>
             </w:pPr>
-            <w:r>
-              <w:rPr>
-                <w:rFonts w:ascii="Arial" w:eastAsia="Times New Roman" w:hAnsi="Arial" w:cs="Arial"/>
-                <w:color w:val="000000"/>
-                <w:sz w:val="16"/>
-                <w:szCs w:val="16"/>
-              </w:rPr>
-              <w:t>si adottano tecnlogie stabili e robuste.</w:t>
+            <w:proofErr w:type="gramStart"/>
+            <w:r>
+              <w:rPr>
+                <w:rFonts w:ascii="Arial" w:eastAsia="Times New Roman" w:hAnsi="Arial" w:cs="Arial"/>
+                <w:color w:val="000000"/>
+                <w:sz w:val="16"/>
+                <w:szCs w:val="16"/>
+              </w:rPr>
+              <w:t>si</w:t>
+            </w:r>
+            <w:proofErr w:type="gramEnd"/>
+            <w:r>
+              <w:rPr>
+                <w:rFonts w:ascii="Arial" w:eastAsia="Times New Roman" w:hAnsi="Arial" w:cs="Arial"/>
+                <w:color w:val="000000"/>
+                <w:sz w:val="16"/>
+                <w:szCs w:val="16"/>
+              </w:rPr>
+              <w:t xml:space="preserve"> adottano </w:t>
+            </w:r>
+            <w:proofErr w:type="spellStart"/>
+            <w:r>
+              <w:rPr>
+                <w:rFonts w:ascii="Arial" w:eastAsia="Times New Roman" w:hAnsi="Arial" w:cs="Arial"/>
+                <w:color w:val="000000"/>
+                <w:sz w:val="16"/>
+                <w:szCs w:val="16"/>
+              </w:rPr>
+              <w:t>tecnlogie</w:t>
+            </w:r>
+            <w:proofErr w:type="spellEnd"/>
+            <w:r>
+              <w:rPr>
+                <w:rFonts w:ascii="Arial" w:eastAsia="Times New Roman" w:hAnsi="Arial" w:cs="Arial"/>
+                <w:color w:val="000000"/>
+                <w:sz w:val="16"/>
+                <w:szCs w:val="16"/>
+              </w:rPr>
+              <w:t xml:space="preserve"> stabili e robuste.</w:t>
             </w:r>
           </w:p>
         </w:tc>
@@ -1718,14 +1937,65 @@
                 <w:szCs w:val="16"/>
               </w:rPr>
             </w:pPr>
-            <w:r>
-              <w:rPr>
-                <w:rFonts w:ascii="Arial" w:eastAsia="Times New Roman" w:hAnsi="Arial" w:cs="Arial"/>
-                <w:color w:val="000000"/>
-                <w:sz w:val="16"/>
-                <w:szCs w:val="16"/>
-              </w:rPr>
-              <w:t>si scelgono tecnlogie già collaudate che pemettano una maggiore sicurezza.</w:t>
+            <w:proofErr w:type="gramStart"/>
+            <w:r>
+              <w:rPr>
+                <w:rFonts w:ascii="Arial" w:eastAsia="Times New Roman" w:hAnsi="Arial" w:cs="Arial"/>
+                <w:color w:val="000000"/>
+                <w:sz w:val="16"/>
+                <w:szCs w:val="16"/>
+              </w:rPr>
+              <w:t>si</w:t>
+            </w:r>
+            <w:proofErr w:type="gramEnd"/>
+            <w:r>
+              <w:rPr>
+                <w:rFonts w:ascii="Arial" w:eastAsia="Times New Roman" w:hAnsi="Arial" w:cs="Arial"/>
+                <w:color w:val="000000"/>
+                <w:sz w:val="16"/>
+                <w:szCs w:val="16"/>
+              </w:rPr>
+              <w:t xml:space="preserve"> scelgono </w:t>
+            </w:r>
+            <w:proofErr w:type="spellStart"/>
+            <w:r>
+              <w:rPr>
+                <w:rFonts w:ascii="Arial" w:eastAsia="Times New Roman" w:hAnsi="Arial" w:cs="Arial"/>
+                <w:color w:val="000000"/>
+                <w:sz w:val="16"/>
+                <w:szCs w:val="16"/>
+              </w:rPr>
+              <w:t>tecnlogie</w:t>
+            </w:r>
+            <w:proofErr w:type="spellEnd"/>
+            <w:r>
+              <w:rPr>
+                <w:rFonts w:ascii="Arial" w:eastAsia="Times New Roman" w:hAnsi="Arial" w:cs="Arial"/>
+                <w:color w:val="000000"/>
+                <w:sz w:val="16"/>
+                <w:szCs w:val="16"/>
+              </w:rPr>
+              <w:t xml:space="preserve"> già collaudate che </w:t>
+            </w:r>
+            <w:proofErr w:type="spellStart"/>
+            <w:r>
+              <w:rPr>
+                <w:rFonts w:ascii="Arial" w:eastAsia="Times New Roman" w:hAnsi="Arial" w:cs="Arial"/>
+                <w:color w:val="000000"/>
+                <w:sz w:val="16"/>
+                <w:szCs w:val="16"/>
+              </w:rPr>
+              <w:t>pemettano</w:t>
+            </w:r>
+            <w:proofErr w:type="spellEnd"/>
+            <w:r>
+              <w:rPr>
+                <w:rFonts w:ascii="Arial" w:eastAsia="Times New Roman" w:hAnsi="Arial" w:cs="Arial"/>
+                <w:color w:val="000000"/>
+                <w:sz w:val="16"/>
+                <w:szCs w:val="16"/>
+              </w:rPr>
+              <w:t xml:space="preserve"> una maggiore sicurezza.</w:t>
             </w:r>
           </w:p>
         </w:tc>
@@ -1817,6 +2087,7 @@
                 <w:szCs w:val="16"/>
               </w:rPr>
             </w:pPr>
+            <w:proofErr w:type="gramStart"/>
             <w:r>
               <w:rPr>
                 <w:rFonts w:ascii="Arial" w:eastAsia="Times New Roman" w:hAnsi="Arial" w:cs="Arial"/>
@@ -1826,6 +2097,7 @@
               </w:rPr>
               <w:t>Interoperabilità con applicativi dell'azienda e con il sistema informativo integrato regionale.</w:t>
             </w:r>
+            <w:proofErr w:type="gramEnd"/>
           </w:p>
         </w:tc>
         <w:tc>
@@ -1883,14 +2155,45 @@
                 <w:szCs w:val="16"/>
               </w:rPr>
             </w:pPr>
-            <w:r>
-              <w:rPr>
-                <w:rFonts w:ascii="Arial" w:eastAsia="Times New Roman" w:hAnsi="Arial" w:cs="Arial"/>
-                <w:color w:val="000000"/>
-                <w:sz w:val="16"/>
-                <w:szCs w:val="16"/>
-              </w:rPr>
-              <w:t>si adottano tecnlogie stabili e robuste.</w:t>
+            <w:proofErr w:type="gramStart"/>
+            <w:r>
+              <w:rPr>
+                <w:rFonts w:ascii="Arial" w:eastAsia="Times New Roman" w:hAnsi="Arial" w:cs="Arial"/>
+                <w:color w:val="000000"/>
+                <w:sz w:val="16"/>
+                <w:szCs w:val="16"/>
+              </w:rPr>
+              <w:t>si</w:t>
+            </w:r>
+            <w:proofErr w:type="gramEnd"/>
+            <w:r>
+              <w:rPr>
+                <w:rFonts w:ascii="Arial" w:eastAsia="Times New Roman" w:hAnsi="Arial" w:cs="Arial"/>
+                <w:color w:val="000000"/>
+                <w:sz w:val="16"/>
+                <w:szCs w:val="16"/>
+              </w:rPr>
+              <w:t xml:space="preserve"> adottano </w:t>
+            </w:r>
+            <w:proofErr w:type="spellStart"/>
+            <w:r>
+              <w:rPr>
+                <w:rFonts w:ascii="Arial" w:eastAsia="Times New Roman" w:hAnsi="Arial" w:cs="Arial"/>
+                <w:color w:val="000000"/>
+                <w:sz w:val="16"/>
+                <w:szCs w:val="16"/>
+              </w:rPr>
+              <w:t>tecnlogie</w:t>
+            </w:r>
+            <w:proofErr w:type="spellEnd"/>
+            <w:r>
+              <w:rPr>
+                <w:rFonts w:ascii="Arial" w:eastAsia="Times New Roman" w:hAnsi="Arial" w:cs="Arial"/>
+                <w:color w:val="000000"/>
+                <w:sz w:val="16"/>
+                <w:szCs w:val="16"/>
+              </w:rPr>
+              <w:t xml:space="preserve"> stabili e robuste.</w:t>
             </w:r>
           </w:p>
         </w:tc>
@@ -2120,14 +2423,65 @@
                 <w:szCs w:val="16"/>
               </w:rPr>
             </w:pPr>
-            <w:r>
-              <w:rPr>
-                <w:rFonts w:ascii="Arial" w:eastAsia="Times New Roman" w:hAnsi="Arial" w:cs="Arial"/>
-                <w:color w:val="000000"/>
-                <w:sz w:val="16"/>
-                <w:szCs w:val="16"/>
-              </w:rPr>
-              <w:t>sviluppo open-source per usuffrire dei suoi vantaggi quali comunity e trasparenza.</w:t>
+            <w:proofErr w:type="gramStart"/>
+            <w:r>
+              <w:rPr>
+                <w:rFonts w:ascii="Arial" w:eastAsia="Times New Roman" w:hAnsi="Arial" w:cs="Arial"/>
+                <w:color w:val="000000"/>
+                <w:sz w:val="16"/>
+                <w:szCs w:val="16"/>
+              </w:rPr>
+              <w:t>sviluppo</w:t>
+            </w:r>
+            <w:proofErr w:type="gramEnd"/>
+            <w:r>
+              <w:rPr>
+                <w:rFonts w:ascii="Arial" w:eastAsia="Times New Roman" w:hAnsi="Arial" w:cs="Arial"/>
+                <w:color w:val="000000"/>
+                <w:sz w:val="16"/>
+                <w:szCs w:val="16"/>
+              </w:rPr>
+              <w:t xml:space="preserve"> open-source per </w:t>
+            </w:r>
+            <w:proofErr w:type="spellStart"/>
+            <w:r>
+              <w:rPr>
+                <w:rFonts w:ascii="Arial" w:eastAsia="Times New Roman" w:hAnsi="Arial" w:cs="Arial"/>
+                <w:color w:val="000000"/>
+                <w:sz w:val="16"/>
+                <w:szCs w:val="16"/>
+              </w:rPr>
+              <w:t>usuffrire</w:t>
+            </w:r>
+            <w:proofErr w:type="spellEnd"/>
+            <w:r>
+              <w:rPr>
+                <w:rFonts w:ascii="Arial" w:eastAsia="Times New Roman" w:hAnsi="Arial" w:cs="Arial"/>
+                <w:color w:val="000000"/>
+                <w:sz w:val="16"/>
+                <w:szCs w:val="16"/>
+              </w:rPr>
+              <w:t xml:space="preserve"> dei suoi vantaggi quali </w:t>
+            </w:r>
+            <w:proofErr w:type="spellStart"/>
+            <w:r>
+              <w:rPr>
+                <w:rFonts w:ascii="Arial" w:eastAsia="Times New Roman" w:hAnsi="Arial" w:cs="Arial"/>
+                <w:color w:val="000000"/>
+                <w:sz w:val="16"/>
+                <w:szCs w:val="16"/>
+              </w:rPr>
+              <w:t>comunity</w:t>
+            </w:r>
+            <w:proofErr w:type="spellEnd"/>
+            <w:r>
+              <w:rPr>
+                <w:rFonts w:ascii="Arial" w:eastAsia="Times New Roman" w:hAnsi="Arial" w:cs="Arial"/>
+                <w:color w:val="000000"/>
+                <w:sz w:val="16"/>
+                <w:szCs w:val="16"/>
+              </w:rPr>
+              <w:t xml:space="preserve"> e trasparenza.</w:t>
             </w:r>
           </w:p>
         </w:tc>
@@ -2252,14 +2606,25 @@
                 <w:szCs w:val="16"/>
               </w:rPr>
             </w:pPr>
-            <w:r>
-              <w:rPr>
-                <w:rFonts w:ascii="Cambria" w:eastAsia="Times New Roman" w:hAnsi="Cambria" w:cs="Times New Roman"/>
-                <w:color w:val="000000"/>
-                <w:sz w:val="16"/>
-                <w:szCs w:val="16"/>
-              </w:rPr>
-              <w:t>adattato a diverse architetture e deve funzionare correttamente in diversi ambienti.</w:t>
+            <w:proofErr w:type="gramStart"/>
+            <w:r>
+              <w:rPr>
+                <w:rFonts w:ascii="Cambria" w:eastAsia="Times New Roman" w:hAnsi="Cambria" w:cs="Times New Roman"/>
+                <w:color w:val="000000"/>
+                <w:sz w:val="16"/>
+                <w:szCs w:val="16"/>
+              </w:rPr>
+              <w:t>adattato</w:t>
+            </w:r>
+            <w:proofErr w:type="gramEnd"/>
+            <w:r>
+              <w:rPr>
+                <w:rFonts w:ascii="Cambria" w:eastAsia="Times New Roman" w:hAnsi="Cambria" w:cs="Times New Roman"/>
+                <w:color w:val="000000"/>
+                <w:sz w:val="16"/>
+                <w:szCs w:val="16"/>
+              </w:rPr>
+              <w:t xml:space="preserve"> a diverse architetture e deve funzionare correttamente in diversi ambienti.</w:t>
             </w:r>
           </w:p>
         </w:tc>
@@ -2285,14 +2650,27 @@
                 <w:szCs w:val="16"/>
               </w:rPr>
             </w:pPr>
-            <w:r>
-              <w:rPr>
-                <w:rFonts w:ascii="Cambria" w:eastAsia="Times New Roman" w:hAnsi="Cambria" w:cs="Times New Roman"/>
-                <w:color w:val="000000"/>
-                <w:sz w:val="16"/>
-                <w:szCs w:val="16"/>
-              </w:rPr>
-              <w:t xml:space="preserve">modularizzato e reso in ogni sua parte il più efficiente possibile. </w:t>
+            <w:proofErr w:type="spellStart"/>
+            <w:proofErr w:type="gramStart"/>
+            <w:r>
+              <w:rPr>
+                <w:rFonts w:ascii="Cambria" w:eastAsia="Times New Roman" w:hAnsi="Cambria" w:cs="Times New Roman"/>
+                <w:color w:val="000000"/>
+                <w:sz w:val="16"/>
+                <w:szCs w:val="16"/>
+              </w:rPr>
+              <w:t>modularizzato</w:t>
+            </w:r>
+            <w:proofErr w:type="spellEnd"/>
+            <w:proofErr w:type="gramEnd"/>
+            <w:r>
+              <w:rPr>
+                <w:rFonts w:ascii="Cambria" w:eastAsia="Times New Roman" w:hAnsi="Cambria" w:cs="Times New Roman"/>
+                <w:color w:val="000000"/>
+                <w:sz w:val="16"/>
+                <w:szCs w:val="16"/>
+              </w:rPr>
+              <w:t xml:space="preserve"> e reso in ogni sua parte il più efficiente possibile. </w:t>
             </w:r>
           </w:p>
         </w:tc>
@@ -2390,14 +2768,25 @@
                 <w:szCs w:val="16"/>
               </w:rPr>
             </w:pPr>
-            <w:r>
-              <w:rPr>
-                <w:rFonts w:ascii="Arial" w:eastAsia="Times New Roman" w:hAnsi="Arial" w:cs="Arial"/>
-                <w:color w:val="000000"/>
-                <w:sz w:val="16"/>
-                <w:szCs w:val="16"/>
-              </w:rPr>
-              <w:t>stabilisce il livello di attenzione nella gestione di dati sensibili forniti dal cliente/utilizzatore.</w:t>
+            <w:proofErr w:type="gramStart"/>
+            <w:r>
+              <w:rPr>
+                <w:rFonts w:ascii="Arial" w:eastAsia="Times New Roman" w:hAnsi="Arial" w:cs="Arial"/>
+                <w:color w:val="000000"/>
+                <w:sz w:val="16"/>
+                <w:szCs w:val="16"/>
+              </w:rPr>
+              <w:t>stabilisce</w:t>
+            </w:r>
+            <w:proofErr w:type="gramEnd"/>
+            <w:r>
+              <w:rPr>
+                <w:rFonts w:ascii="Arial" w:eastAsia="Times New Roman" w:hAnsi="Arial" w:cs="Arial"/>
+                <w:color w:val="000000"/>
+                <w:sz w:val="16"/>
+                <w:szCs w:val="16"/>
+              </w:rPr>
+              <w:t xml:space="preserve"> il livello di attenzione nella gestione di dati sensibili forniti dal cliente/utilizzatore.</w:t>
             </w:r>
           </w:p>
         </w:tc>
@@ -2423,14 +2812,25 @@
                 <w:szCs w:val="16"/>
               </w:rPr>
             </w:pPr>
-            <w:r>
-              <w:rPr>
-                <w:rFonts w:ascii="Arial" w:eastAsia="Times New Roman" w:hAnsi="Arial" w:cs="Arial"/>
-                <w:color w:val="000000"/>
-                <w:sz w:val="16"/>
-                <w:szCs w:val="16"/>
-              </w:rPr>
-              <w:t>descrive come e fino a che livello un SW sia utilizzabile su diversi sistemi e piattaforme.</w:t>
+            <w:proofErr w:type="gramStart"/>
+            <w:r>
+              <w:rPr>
+                <w:rFonts w:ascii="Arial" w:eastAsia="Times New Roman" w:hAnsi="Arial" w:cs="Arial"/>
+                <w:color w:val="000000"/>
+                <w:sz w:val="16"/>
+                <w:szCs w:val="16"/>
+              </w:rPr>
+              <w:t>descrive</w:t>
+            </w:r>
+            <w:proofErr w:type="gramEnd"/>
+            <w:r>
+              <w:rPr>
+                <w:rFonts w:ascii="Arial" w:eastAsia="Times New Roman" w:hAnsi="Arial" w:cs="Arial"/>
+                <w:color w:val="000000"/>
+                <w:sz w:val="16"/>
+                <w:szCs w:val="16"/>
+              </w:rPr>
+              <w:t xml:space="preserve"> come e fino a che livello un SW sia utilizzabile su diversi sistemi e piattaforme.</w:t>
             </w:r>
           </w:p>
         </w:tc>
@@ -2498,14 +2898,25 @@
               </w:rPr>
               <w:t> </w:t>
             </w:r>
-            <w:r>
-              <w:rPr>
-                <w:rFonts w:ascii="Arial" w:eastAsia="Times New Roman" w:hAnsi="Arial" w:cs="Arial"/>
-                <w:color w:val="000000"/>
-                <w:sz w:val="16"/>
-                <w:szCs w:val="16"/>
-              </w:rPr>
-              <w:t xml:space="preserve">garantisce di espandere le funzioni del SW stesso ad altri applicativi fornendo con semplicità un supporto all'utente finale </w:t>
+            <w:proofErr w:type="gramStart"/>
+            <w:r>
+              <w:rPr>
+                <w:rFonts w:ascii="Arial" w:eastAsia="Times New Roman" w:hAnsi="Arial" w:cs="Arial"/>
+                <w:color w:val="000000"/>
+                <w:sz w:val="16"/>
+                <w:szCs w:val="16"/>
+              </w:rPr>
+              <w:t>garantisce</w:t>
+            </w:r>
+            <w:proofErr w:type="gramEnd"/>
+            <w:r>
+              <w:rPr>
+                <w:rFonts w:ascii="Arial" w:eastAsia="Times New Roman" w:hAnsi="Arial" w:cs="Arial"/>
+                <w:color w:val="000000"/>
+                <w:sz w:val="16"/>
+                <w:szCs w:val="16"/>
+              </w:rPr>
+              <w:t xml:space="preserve"> di espandere le funzioni del SW stesso ad altri applicativi fornendo con semplicità un supporto all'utente finale </w:t>
             </w:r>
           </w:p>
         </w:tc>
@@ -2531,14 +2942,25 @@
                 <w:szCs w:val="16"/>
               </w:rPr>
             </w:pPr>
-            <w:r>
-              <w:rPr>
-                <w:rFonts w:ascii="Cambria" w:eastAsia="Times New Roman" w:hAnsi="Cambria" w:cs="Times New Roman"/>
-                <w:color w:val="000000"/>
-                <w:sz w:val="16"/>
-                <w:szCs w:val="16"/>
-              </w:rPr>
-              <w:t>deve poter essere quindi aggiornato costantemente per fornire all'utente sempre più servizi.</w:t>
+            <w:proofErr w:type="gramStart"/>
+            <w:r>
+              <w:rPr>
+                <w:rFonts w:ascii="Cambria" w:eastAsia="Times New Roman" w:hAnsi="Cambria" w:cs="Times New Roman"/>
+                <w:color w:val="000000"/>
+                <w:sz w:val="16"/>
+                <w:szCs w:val="16"/>
+              </w:rPr>
+              <w:t>deve</w:t>
+            </w:r>
+            <w:proofErr w:type="gramEnd"/>
+            <w:r>
+              <w:rPr>
+                <w:rFonts w:ascii="Cambria" w:eastAsia="Times New Roman" w:hAnsi="Cambria" w:cs="Times New Roman"/>
+                <w:color w:val="000000"/>
+                <w:sz w:val="16"/>
+                <w:szCs w:val="16"/>
+              </w:rPr>
+              <w:t xml:space="preserve"> poter essere quindi aggiornato costantemente per fornire all'utente sempre più servizi.</w:t>
             </w:r>
           </w:p>
         </w:tc>
@@ -2735,14 +3157,25 @@
                 <w:szCs w:val="16"/>
               </w:rPr>
             </w:pPr>
-            <w:r>
-              <w:rPr>
-                <w:rFonts w:ascii="Arial" w:eastAsia="Times New Roman" w:hAnsi="Arial" w:cs="Arial"/>
-                <w:color w:val="000000"/>
-                <w:sz w:val="16"/>
-                <w:szCs w:val="16"/>
-              </w:rPr>
-              <w:t>implementato mediante l'uso della tecnologia Java EE, in quanto sicura e stabile.</w:t>
+            <w:proofErr w:type="gramStart"/>
+            <w:r>
+              <w:rPr>
+                <w:rFonts w:ascii="Arial" w:eastAsia="Times New Roman" w:hAnsi="Arial" w:cs="Arial"/>
+                <w:color w:val="000000"/>
+                <w:sz w:val="16"/>
+                <w:szCs w:val="16"/>
+              </w:rPr>
+              <w:t>implementato</w:t>
+            </w:r>
+            <w:proofErr w:type="gramEnd"/>
+            <w:r>
+              <w:rPr>
+                <w:rFonts w:ascii="Arial" w:eastAsia="Times New Roman" w:hAnsi="Arial" w:cs="Arial"/>
+                <w:color w:val="000000"/>
+                <w:sz w:val="16"/>
+                <w:szCs w:val="16"/>
+              </w:rPr>
+              <w:t xml:space="preserve"> mediante l'uso della tecnologia Java EE, in quanto sicura e stabile.</w:t>
             </w:r>
           </w:p>
         </w:tc>
@@ -2841,7 +3274,27 @@
                 <w:sz w:val="16"/>
                 <w:szCs w:val="16"/>
               </w:rPr>
-              <w:t>Il prodotto SW deve introdurre un sistema  che renda efficiente la gestione della comunicazione.</w:t>
+              <w:t>Il prodotto SW deve introdurre un sistema</w:t>
+            </w:r>
+            <w:proofErr w:type="gramStart"/>
+            <w:r>
+              <w:rPr>
+                <w:rFonts w:ascii="Arial" w:eastAsia="Times New Roman" w:hAnsi="Arial" w:cs="Arial"/>
+                <w:color w:val="000000"/>
+                <w:sz w:val="16"/>
+                <w:szCs w:val="16"/>
+              </w:rPr>
+              <w:t xml:space="preserve">  </w:t>
+            </w:r>
+            <w:proofErr w:type="gramEnd"/>
+            <w:r>
+              <w:rPr>
+                <w:rFonts w:ascii="Arial" w:eastAsia="Times New Roman" w:hAnsi="Arial" w:cs="Arial"/>
+                <w:color w:val="000000"/>
+                <w:sz w:val="16"/>
+                <w:szCs w:val="16"/>
+              </w:rPr>
+              <w:t>che renda efficiente la gestione della comunicazione.</w:t>
             </w:r>
           </w:p>
         </w:tc>
@@ -2966,14 +3419,45 @@
                 <w:szCs w:val="16"/>
               </w:rPr>
             </w:pPr>
-            <w:r>
-              <w:rPr>
-                <w:rFonts w:ascii="Cambria" w:eastAsia="Times New Roman" w:hAnsi="Cambria" w:cs="Times New Roman"/>
-                <w:color w:val="000000"/>
-                <w:sz w:val="16"/>
-                <w:szCs w:val="16"/>
-              </w:rPr>
-              <w:t>deve essere modulare in maniera tale da essere facilmente scalabile e manutenibile.</w:t>
+            <w:proofErr w:type="gramStart"/>
+            <w:r>
+              <w:rPr>
+                <w:rFonts w:ascii="Cambria" w:eastAsia="Times New Roman" w:hAnsi="Cambria" w:cs="Times New Roman"/>
+                <w:color w:val="000000"/>
+                <w:sz w:val="16"/>
+                <w:szCs w:val="16"/>
+              </w:rPr>
+              <w:t>deve</w:t>
+            </w:r>
+            <w:proofErr w:type="gramEnd"/>
+            <w:r>
+              <w:rPr>
+                <w:rFonts w:ascii="Cambria" w:eastAsia="Times New Roman" w:hAnsi="Cambria" w:cs="Times New Roman"/>
+                <w:color w:val="000000"/>
+                <w:sz w:val="16"/>
+                <w:szCs w:val="16"/>
+              </w:rPr>
+              <w:t xml:space="preserve"> essere modulare in maniera tale da essere facilmente scalabile e </w:t>
+            </w:r>
+            <w:proofErr w:type="spellStart"/>
+            <w:r>
+              <w:rPr>
+                <w:rFonts w:ascii="Cambria" w:eastAsia="Times New Roman" w:hAnsi="Cambria" w:cs="Times New Roman"/>
+                <w:color w:val="000000"/>
+                <w:sz w:val="16"/>
+                <w:szCs w:val="16"/>
+              </w:rPr>
+              <w:t>manutenibile</w:t>
+            </w:r>
+            <w:proofErr w:type="spellEnd"/>
+            <w:r>
+              <w:rPr>
+                <w:rFonts w:ascii="Cambria" w:eastAsia="Times New Roman" w:hAnsi="Cambria" w:cs="Times New Roman"/>
+                <w:color w:val="000000"/>
+                <w:sz w:val="16"/>
+                <w:szCs w:val="16"/>
+              </w:rPr>
+              <w:t>.</w:t>
             </w:r>
           </w:p>
         </w:tc>
@@ -3038,14 +3522,25 @@
                 <w:szCs w:val="16"/>
               </w:rPr>
             </w:pPr>
-            <w:r>
-              <w:rPr>
-                <w:rFonts w:ascii="Arial" w:eastAsia="Times New Roman" w:hAnsi="Arial" w:cs="Arial"/>
-                <w:color w:val="000000"/>
-                <w:sz w:val="16"/>
-                <w:szCs w:val="16"/>
-              </w:rPr>
-              <w:t>il software deve comportarsi in modo corretto anche in caso di circostanze impreviste.</w:t>
+            <w:proofErr w:type="gramStart"/>
+            <w:r>
+              <w:rPr>
+                <w:rFonts w:ascii="Arial" w:eastAsia="Times New Roman" w:hAnsi="Arial" w:cs="Arial"/>
+                <w:color w:val="000000"/>
+                <w:sz w:val="16"/>
+                <w:szCs w:val="16"/>
+              </w:rPr>
+              <w:t>il</w:t>
+            </w:r>
+            <w:proofErr w:type="gramEnd"/>
+            <w:r>
+              <w:rPr>
+                <w:rFonts w:ascii="Arial" w:eastAsia="Times New Roman" w:hAnsi="Arial" w:cs="Arial"/>
+                <w:color w:val="000000"/>
+                <w:sz w:val="16"/>
+                <w:szCs w:val="16"/>
+              </w:rPr>
+              <w:t xml:space="preserve"> software deve comportarsi in modo corretto anche in caso di circostanze impreviste.</w:t>
             </w:r>
           </w:p>
         </w:tc>
@@ -3111,8 +3606,19 @@
                 <w:sz w:val="16"/>
                 <w:szCs w:val="16"/>
               </w:rPr>
-              <w:t>Portabilità: il software deve poter essere supportato su molte piattaforme distinte</w:t>
-            </w:r>
+              <w:t xml:space="preserve">Portabilità: il software deve poter essere supportato su molte piattaforme </w:t>
+            </w:r>
+            <w:proofErr w:type="gramStart"/>
+            <w:r>
+              <w:rPr>
+                <w:rFonts w:ascii="Arial" w:eastAsia="Times New Roman" w:hAnsi="Arial" w:cs="Arial"/>
+                <w:color w:val="000000"/>
+                <w:sz w:val="16"/>
+                <w:szCs w:val="16"/>
+              </w:rPr>
+              <w:t>distinte</w:t>
+            </w:r>
+            <w:proofErr w:type="gramEnd"/>
           </w:p>
         </w:tc>
         <w:tc>
@@ -3203,14 +3709,25 @@
                 <w:szCs w:val="16"/>
               </w:rPr>
             </w:pPr>
-            <w:r>
-              <w:rPr>
-                <w:rFonts w:ascii="Cambria" w:eastAsia="Times New Roman" w:hAnsi="Cambria" w:cs="Times New Roman"/>
-                <w:color w:val="000000"/>
-                <w:sz w:val="16"/>
-                <w:szCs w:val="16"/>
-              </w:rPr>
-              <w:t>dev'essere facilmente riparabile nel caso di verifica di errori o guasti e anche facilmente aggiornabile.</w:t>
+            <w:proofErr w:type="gramStart"/>
+            <w:r>
+              <w:rPr>
+                <w:rFonts w:ascii="Cambria" w:eastAsia="Times New Roman" w:hAnsi="Cambria" w:cs="Times New Roman"/>
+                <w:color w:val="000000"/>
+                <w:sz w:val="16"/>
+                <w:szCs w:val="16"/>
+              </w:rPr>
+              <w:t>dev'</w:t>
+            </w:r>
+            <w:proofErr w:type="gramEnd"/>
+            <w:r>
+              <w:rPr>
+                <w:rFonts w:ascii="Cambria" w:eastAsia="Times New Roman" w:hAnsi="Cambria" w:cs="Times New Roman"/>
+                <w:color w:val="000000"/>
+                <w:sz w:val="16"/>
+                <w:szCs w:val="16"/>
+              </w:rPr>
+              <w:t>essere facilmente riparabile nel caso di verifica di errori o guasti e anche facilmente aggiornabile.</w:t>
             </w:r>
           </w:p>
         </w:tc>
@@ -3236,14 +3753,25 @@
                 <w:szCs w:val="16"/>
               </w:rPr>
             </w:pPr>
-            <w:r>
-              <w:rPr>
-                <w:rFonts w:ascii="Arial" w:eastAsia="Times New Roman" w:hAnsi="Arial" w:cs="Arial"/>
-                <w:color w:val="000000"/>
-                <w:sz w:val="16"/>
-                <w:szCs w:val="16"/>
-              </w:rPr>
-              <w:t xml:space="preserve">il software deve poter garantire determinate prestazioni a prescindere dal tipo di piattaforma in cui è installato, </w:t>
+            <w:proofErr w:type="gramStart"/>
+            <w:r>
+              <w:rPr>
+                <w:rFonts w:ascii="Arial" w:eastAsia="Times New Roman" w:hAnsi="Arial" w:cs="Arial"/>
+                <w:color w:val="000000"/>
+                <w:sz w:val="16"/>
+                <w:szCs w:val="16"/>
+              </w:rPr>
+              <w:t>il</w:t>
+            </w:r>
+            <w:proofErr w:type="gramEnd"/>
+            <w:r>
+              <w:rPr>
+                <w:rFonts w:ascii="Arial" w:eastAsia="Times New Roman" w:hAnsi="Arial" w:cs="Arial"/>
+                <w:color w:val="000000"/>
+                <w:sz w:val="16"/>
+                <w:szCs w:val="16"/>
+              </w:rPr>
+              <w:t xml:space="preserve"> software deve poter garantire determinate prestazioni a prescindere dal tipo di piattaforma in cui è installato, </w:t>
             </w:r>
           </w:p>
         </w:tc>
@@ -3352,12 +3880,28 @@
     <w:p/>
     <w:p>
       <w:r>
-        <w:t>In sintesi, dalla graduatoria delle risposte a Mattori 3, si nota che le qualità individuate sono abbastanza ricorrenti.</w:t>
+        <w:t xml:space="preserve">In sintesi, dalla graduatoria delle risposte a </w:t>
+      </w:r>
+      <w:proofErr w:type="spellStart"/>
+      <w:r>
+        <w:t>Mattori</w:t>
+      </w:r>
+      <w:proofErr w:type="spellEnd"/>
+      <w:r>
+        <w:t xml:space="preserve"> 3, si nota che le qualità individuate sono abbastanza ricorrenti.</w:t>
       </w:r>
     </w:p>
     <w:p>
       <w:r>
-        <w:t>Le definizioni, tratte da un lavoro ed un pensiero individuale dei componenti del team, presentano numerose similitudini.</w:t>
+        <w:t xml:space="preserve">Le definizioni, tratte da un lavoro </w:t>
+      </w:r>
+      <w:proofErr w:type="gramStart"/>
+      <w:r>
+        <w:t>ed</w:t>
+      </w:r>
+      <w:proofErr w:type="gramEnd"/>
+      <w:r>
+        <w:t xml:space="preserve"> un pensiero individuale dei componenti del team, presentano numerose similitudini.</w:t>
       </w:r>
     </w:p>
     <w:p>
@@ -3367,12 +3911,34 @@
     </w:p>
     <w:p>
       <w:r>
-        <w:t>Ritengo che l’unica critica che si possa fare, sia la sola individuazione di quattro qualità in media.</w:t>
+        <w:t>Riteniamo</w:t>
+      </w:r>
+      <w:r>
+        <w:t xml:space="preserve"> che l’unica critica che si possa fare, sia la sola individuazione di quattro qualità in media.</w:t>
       </w:r>
     </w:p>
     <w:p>
       <w:r>
-        <w:t>I membri infatti potevano individuare più punti nel testo fornito in classe.</w:t>
+        <w:t>I membri</w:t>
+      </w:r>
+      <w:proofErr w:type="gramStart"/>
+      <w:r>
+        <w:t xml:space="preserve"> infatti</w:t>
+      </w:r>
+      <w:proofErr w:type="gramEnd"/>
+      <w:r>
+        <w:t>,</w:t>
+      </w:r>
+      <w:r>
+        <w:t xml:space="preserve"> potevano individuare più punti nel testo fornito in classe</w:t>
+      </w:r>
+      <w:r>
+        <w:t xml:space="preserve"> e dettagliare meglio alcune descrizioni</w:t>
+      </w:r>
+      <w:bookmarkStart w:id="0" w:name="_GoBack"/>
+      <w:bookmarkEnd w:id="0"/>
+      <w:r>
+        <w:t>.</w:t>
       </w:r>
     </w:p>
     <w:sectPr>
@@ -3507,8 +4073,16 @@
       <w:rPr>
         <w:b/>
       </w:rPr>
-      <w:t>ISW – Gruppo 01 – Team Software Revolution</w:t>
+      <w:t xml:space="preserve">ISW – Gruppo 01 – Team Software </w:t>
     </w:r>
+    <w:proofErr w:type="spellStart"/>
+    <w:r>
+      <w:rPr>
+        <w:b/>
+      </w:rPr>
+      <w:t>Revolution</w:t>
+    </w:r>
+    <w:proofErr w:type="spellEnd"/>
   </w:p>
 </w:hdr>
 </file>
@@ -5325,7 +5899,7 @@
 </file>
 
 <file path=customXml/itemProps1.xml><?xml version="1.0" encoding="utf-8"?>
-<ds:datastoreItem xmlns:ds="http://schemas.openxmlformats.org/officeDocument/2006/customXml" ds:itemID="{D46A23F9-6119-A742-B37F-6D4D786E52FE}">
+<ds:datastoreItem xmlns:ds="http://schemas.openxmlformats.org/officeDocument/2006/customXml" ds:itemID="{923C68FE-5FD0-3F45-9627-34857791F1AA}">
   <ds:schemaRefs>
     <ds:schemaRef ds:uri="http://schemas.openxmlformats.org/officeDocument/2006/bibliography"/>
   </ds:schemaRefs>

</xml_diff>